<commit_message>
updated overview and lab procedure
</commit_message>
<xml_diff>
--- a/CIT 255 Lab Procedure_.docx
+++ b/CIT 255 Lab Procedure_.docx
@@ -15,39 +15,7 @@
           <w:rFonts w:ascii="Oswald" w:cs="Oswald" w:eastAsia="Oswald" w:hAnsi="Oswald"/>
           <w:rtl w:val="0"/>
         </w:rPr>
-        <w:t xml:space="preserve">CIT 255 </w:t>
-      </w:r>
-      <w:hyperlink r:id="rId6">
-        <w:r>
-          <w:rPr>
-            <w:rFonts w:ascii="Oswald" w:cs="Oswald" w:eastAsia="Oswald" w:hAnsi="Oswald"/>
-            <w:color w:val="1155cc"/>
-            <w:u w:val="single"/>
-            <w:rtl w:val="0"/>
-          </w:rPr>
-          <w:t xml:space="preserve">Canvas Lab</w:t>
-        </w:r>
-      </w:hyperlink>
-      <w:r>
-        <w:rPr>
-          <w:rFonts w:ascii="Oswald" w:cs="Oswald" w:eastAsia="Oswald" w:hAnsi="Oswald"/>
-          <w:rtl w:val="0"/>
-        </w:rPr>
-        <w:t xml:space="preserve">:</w:t>
-      </w:r>
-    </w:p>
-    <w:p>
-      <w:pPr>
-        <w:spacing w:line="360" w:lineRule="auto"/>
-        <w:jc w:val="center"/>
-        <w:rPr>
-          <w:rFonts w:ascii="Oswald" w:cs="Oswald" w:eastAsia="Oswald" w:hAnsi="Oswald"/>
-        </w:rPr>
-      </w:pPr>
-      <w:r>
-        <w:rPr>
-          <w:rtl w:val="0"/>
-        </w:rPr>
+        <w:t xml:space="preserve">Intro to Canvas</w:t>
       </w:r>
     </w:p>
     <w:p>
@@ -66,16 +34,16 @@
           <wp:inline distB="114300" distT="114300" distL="114300" distR="114300">
             <wp:extent cx="5943600" cy="1562100"/>
             <wp:effectExtent b="0" l="0" r="0" t="0"/>
-            <wp:docPr id="4" name="image5.png"/>
+            <wp:docPr id="7" name="image14.png"/>
             <a:graphic>
               <a:graphicData uri="http://schemas.openxmlformats.org/drawingml/2006/picture">
                 <pic:pic>
                   <pic:nvPicPr>
-                    <pic:cNvPr id="0" name="image5.png"/>
+                    <pic:cNvPr id="0" name="image14.png"/>
                     <pic:cNvPicPr preferRelativeResize="0"/>
                   </pic:nvPicPr>
                   <pic:blipFill>
-                    <a:blip r:embed="rId7"/>
+                    <a:blip r:embed="rId6"/>
                     <a:srcRect b="0" l="0" r="0" t="0"/>
                     <a:stretch>
                       <a:fillRect/>
@@ -118,23 +86,7 @@
     <w:p>
       <w:pPr>
         <w:spacing w:line="360" w:lineRule="auto"/>
-        <w:jc w:val="center"/>
-        <w:rPr>
-          <w:rFonts w:ascii="Oswald" w:cs="Oswald" w:eastAsia="Oswald" w:hAnsi="Oswald"/>
-        </w:rPr>
-      </w:pPr>
-      <w:r>
-        <w:rPr>
-          <w:rtl w:val="0"/>
-        </w:rPr>
-      </w:r>
-    </w:p>
-    <w:p>
-      <w:pPr>
-        <w:spacing w:line="360" w:lineRule="auto"/>
-        <w:rPr>
-          <w:rFonts w:ascii="Oswald" w:cs="Oswald" w:eastAsia="Oswald" w:hAnsi="Oswald"/>
-        </w:rPr>
+        <w:rPr/>
       </w:pPr>
       <w:r>
         <w:rPr>
@@ -150,30 +102,48 @@
         </w:rPr>
         <w:t xml:space="preserve">:</w:t>
       </w:r>
-      <w:r>
-        <w:rPr>
-          <w:rtl w:val="0"/>
-        </w:rPr>
-      </w:r>
-    </w:p>
-    <w:p>
-      <w:pPr>
-        <w:spacing w:line="360" w:lineRule="auto"/>
-        <w:rPr/>
-      </w:pPr>
-      <w:r>
-        <w:rPr>
-          <w:rtl w:val="0"/>
-        </w:rPr>
-        <w:t xml:space="preserve">Please download the starting package from GitHub to begin. The repository can be found at</w:t>
-      </w:r>
-    </w:p>
-    <w:p>
-      <w:pPr>
-        <w:spacing w:line="360" w:lineRule="auto"/>
-        <w:rPr/>
-      </w:pPr>
-      <w:hyperlink r:id="rId8">
+    </w:p>
+    <w:p>
+      <w:pPr>
+        <w:spacing w:line="360" w:lineRule="auto"/>
+        <w:rPr/>
+      </w:pPr>
+      <w:r>
+        <w:rPr>
+          <w:rtl w:val="0"/>
+        </w:rPr>
+        <w:t xml:space="preserve">For this tutorial, you will need access to an application that can edit JavaScript and HTML files.  The tutorial was created using Visual Studio Code, but any document editing application should suffice.  </w:t>
+      </w:r>
+    </w:p>
+    <w:p>
+      <w:pPr>
+        <w:spacing w:line="360" w:lineRule="auto"/>
+        <w:rPr/>
+      </w:pPr>
+      <w:r>
+        <w:rPr>
+          <w:rtl w:val="0"/>
+        </w:rPr>
+      </w:r>
+    </w:p>
+    <w:p>
+      <w:pPr>
+        <w:spacing w:line="360" w:lineRule="auto"/>
+        <w:rPr/>
+      </w:pPr>
+      <w:r>
+        <w:rPr>
+          <w:rtl w:val="0"/>
+        </w:rPr>
+        <w:t xml:space="preserve">The starter code for this tutorial can be found at the following url: </w:t>
+      </w:r>
+    </w:p>
+    <w:p>
+      <w:pPr>
+        <w:spacing w:line="360" w:lineRule="auto"/>
+        <w:rPr/>
+      </w:pPr>
+      <w:hyperlink r:id="rId7">
         <w:r>
           <w:rPr>
             <w:color w:val="1155cc"/>
@@ -220,12 +190,122 @@
     </w:p>
     <w:p>
       <w:pPr>
+        <w:spacing w:line="360" w:lineRule="auto"/>
+        <w:rPr/>
+      </w:pPr>
+      <w:r>
+        <w:rPr>
+          <w:rtl w:val="0"/>
+        </w:rPr>
+        <w:tab/>
+        <w:t xml:space="preserve">Folders</w:t>
+        <w:tab/>
+        <w:t xml:space="preserve">Files</w:t>
+      </w:r>
+    </w:p>
+    <w:p>
+      <w:pPr>
+        <w:numPr>
+          <w:ilvl w:val="0"/>
+          <w:numId w:val="3"/>
+        </w:numPr>
+        <w:spacing w:line="360" w:lineRule="auto"/>
+        <w:ind w:left="1440" w:hanging="360"/>
+        <w:rPr>
+          <w:u w:val="none"/>
+        </w:rPr>
+      </w:pPr>
+      <w:r>
+        <w:rPr>
+          <w:rtl w:val="0"/>
+        </w:rPr>
+        <w:t xml:space="preserve">css</w:t>
+      </w:r>
+    </w:p>
+    <w:p>
+      <w:pPr>
+        <w:numPr>
+          <w:ilvl w:val="0"/>
+          <w:numId w:val="5"/>
+        </w:numPr>
+        <w:spacing w:line="360" w:lineRule="auto"/>
+        <w:ind w:left="2160" w:hanging="360"/>
+        <w:rPr>
+          <w:u w:val="none"/>
+        </w:rPr>
+      </w:pPr>
+      <w:r>
+        <w:rPr>
+          <w:rtl w:val="0"/>
+        </w:rPr>
+        <w:t xml:space="preserve">canvasDemo.css</w:t>
+      </w:r>
+    </w:p>
+    <w:p>
+      <w:pPr>
+        <w:numPr>
+          <w:ilvl w:val="0"/>
+          <w:numId w:val="4"/>
+        </w:numPr>
+        <w:spacing w:line="360" w:lineRule="auto"/>
+        <w:ind w:left="1440" w:hanging="360"/>
+        <w:rPr>
+          <w:u w:val="none"/>
+        </w:rPr>
+      </w:pPr>
+      <w:r>
+        <w:rPr>
+          <w:rtl w:val="0"/>
+        </w:rPr>
+        <w:t xml:space="preserve">Js</w:t>
+      </w:r>
+    </w:p>
+    <w:p>
+      <w:pPr>
+        <w:numPr>
+          <w:ilvl w:val="0"/>
+          <w:numId w:val="2"/>
+        </w:numPr>
+        <w:spacing w:line="360" w:lineRule="auto"/>
+        <w:ind w:left="2160" w:hanging="360"/>
+        <w:rPr>
+          <w:u w:val="none"/>
+        </w:rPr>
+      </w:pPr>
+      <w:r>
+        <w:rPr>
+          <w:rtl w:val="0"/>
+        </w:rPr>
+        <w:t xml:space="preserve">canvasDemo.js</w:t>
+      </w:r>
+    </w:p>
+    <w:p>
+      <w:pPr>
+        <w:numPr>
+          <w:ilvl w:val="0"/>
+          <w:numId w:val="2"/>
+        </w:numPr>
+        <w:spacing w:line="360" w:lineRule="auto"/>
+        <w:ind w:left="2160" w:hanging="360"/>
+        <w:rPr>
+          <w:u w:val="none"/>
+        </w:rPr>
+      </w:pPr>
+      <w:r>
+        <w:rPr>
+          <w:rtl w:val="0"/>
+        </w:rPr>
+        <w:t xml:space="preserve">canvasDemoStudentVersion.js</w:t>
+      </w:r>
+    </w:p>
+    <w:p>
+      <w:pPr>
         <w:numPr>
           <w:ilvl w:val="0"/>
           <w:numId w:val="1"/>
         </w:numPr>
         <w:spacing w:line="360" w:lineRule="auto"/>
-        <w:ind w:left="720" w:hanging="360"/>
+        <w:ind w:left="1440" w:hanging="360"/>
         <w:rPr>
           <w:u w:val="none"/>
         </w:rPr>
@@ -234,7 +314,154 @@
         <w:rPr>
           <w:rtl w:val="0"/>
         </w:rPr>
-        <w:t xml:space="preserve">[insert file names once final versions are posted]</w:t>
+        <w:t xml:space="preserve">Media</w:t>
+      </w:r>
+    </w:p>
+    <w:p>
+      <w:pPr>
+        <w:numPr>
+          <w:ilvl w:val="0"/>
+          <w:numId w:val="6"/>
+        </w:numPr>
+        <w:spacing w:line="360" w:lineRule="auto"/>
+        <w:ind w:left="2160" w:hanging="360"/>
+        <w:rPr>
+          <w:u w:val="none"/>
+        </w:rPr>
+      </w:pPr>
+      <w:r>
+        <w:rPr>
+          <w:rtl w:val="0"/>
+        </w:rPr>
+        <w:t xml:space="preserve">Background.png</w:t>
+      </w:r>
+    </w:p>
+    <w:p>
+      <w:pPr>
+        <w:numPr>
+          <w:ilvl w:val="0"/>
+          <w:numId w:val="6"/>
+        </w:numPr>
+        <w:spacing w:line="360" w:lineRule="auto"/>
+        <w:ind w:left="2160" w:hanging="360"/>
+        <w:rPr>
+          <w:u w:val="none"/>
+        </w:rPr>
+      </w:pPr>
+      <w:r>
+        <w:rPr>
+          <w:rtl w:val="0"/>
+        </w:rPr>
+        <w:t xml:space="preserve">Bg2.png</w:t>
+      </w:r>
+    </w:p>
+    <w:p>
+      <w:pPr>
+        <w:numPr>
+          <w:ilvl w:val="0"/>
+          <w:numId w:val="6"/>
+        </w:numPr>
+        <w:spacing w:line="360" w:lineRule="auto"/>
+        <w:ind w:left="2160" w:hanging="360"/>
+        <w:rPr>
+          <w:u w:val="none"/>
+        </w:rPr>
+      </w:pPr>
+      <w:r>
+        <w:rPr>
+          <w:rtl w:val="0"/>
+        </w:rPr>
+        <w:t xml:space="preserve">digitalBG.jpg</w:t>
+      </w:r>
+    </w:p>
+    <w:p>
+      <w:pPr>
+        <w:spacing w:line="360" w:lineRule="auto"/>
+        <w:ind w:left="0" w:firstLine="0"/>
+        <w:rPr/>
+      </w:pPr>
+      <w:r>
+        <w:rPr>
+          <w:rtl w:val="0"/>
+        </w:rPr>
+        <w:tab/>
+        <w:tab/>
+      </w:r>
+    </w:p>
+    <w:p>
+      <w:pPr>
+        <w:numPr>
+          <w:ilvl w:val="0"/>
+          <w:numId w:val="7"/>
+        </w:numPr>
+        <w:spacing w:line="360" w:lineRule="auto"/>
+        <w:ind w:left="2160" w:hanging="360"/>
+        <w:rPr>
+          <w:u w:val="none"/>
+        </w:rPr>
+      </w:pPr>
+      <w:r>
+        <w:rPr>
+          <w:rtl w:val="0"/>
+        </w:rPr>
+        <w:t xml:space="preserve">Canvas_Demo_Student_Version.html</w:t>
+      </w:r>
+    </w:p>
+    <w:p>
+      <w:pPr>
+        <w:numPr>
+          <w:ilvl w:val="0"/>
+          <w:numId w:val="7"/>
+        </w:numPr>
+        <w:spacing w:line="360" w:lineRule="auto"/>
+        <w:ind w:left="2160" w:hanging="360"/>
+        <w:rPr>
+          <w:u w:val="none"/>
+        </w:rPr>
+      </w:pPr>
+      <w:r>
+        <w:rPr>
+          <w:rtl w:val="0"/>
+        </w:rPr>
+        <w:t xml:space="preserve">Canvas_Demo_V1.html</w:t>
+      </w:r>
+    </w:p>
+    <w:p>
+      <w:pPr>
+        <w:numPr>
+          <w:ilvl w:val="0"/>
+          <w:numId w:val="7"/>
+        </w:numPr>
+        <w:spacing w:line="360" w:lineRule="auto"/>
+        <w:ind w:left="2160" w:hanging="360"/>
+        <w:rPr>
+          <w:u w:val="none"/>
+        </w:rPr>
+      </w:pPr>
+      <w:r>
+        <w:rPr>
+          <w:rtl w:val="0"/>
+        </w:rPr>
+        <w:t xml:space="preserve">Canvas Overview and Learning Outcomes.docx</w:t>
+      </w:r>
+    </w:p>
+    <w:p>
+      <w:pPr>
+        <w:numPr>
+          <w:ilvl w:val="0"/>
+          <w:numId w:val="7"/>
+        </w:numPr>
+        <w:spacing w:line="360" w:lineRule="auto"/>
+        <w:ind w:left="2160" w:hanging="360"/>
+        <w:rPr>
+          <w:u w:val="none"/>
+        </w:rPr>
+      </w:pPr>
+      <w:r>
+        <w:rPr>
+          <w:rtl w:val="0"/>
+        </w:rPr>
+        <w:t xml:space="preserve">CIT 255 Lab Procedure_.docx</w:t>
       </w:r>
     </w:p>
     <w:p>
@@ -259,7 +486,7 @@
         <w:rPr>
           <w:rtl w:val="0"/>
         </w:rPr>
-        <w:t xml:space="preserve">For this tutorial, you will be working with [file name of the student version]. This version is missing some sections of code that will be filled in over the course of this tutorial. </w:t>
+        <w:t xml:space="preserve">For this tutorial, you will be working with [canvasDemoStudentVersion.js] located in the js folder. This version is missing some sections of code that will be filled in over the course of this tutorial.  A completed version is also included so that you can compare your progress with a working version. </w:t>
       </w:r>
     </w:p>
     <w:p>
@@ -312,19 +539,19 @@
         <w:rPr>
           <w:rtl w:val="0"/>
         </w:rPr>
-        <w:t xml:space="preserve"> Instantiate the Canvas:</w:t>
-      </w:r>
-    </w:p>
-    <w:p>
-      <w:pPr>
-        <w:spacing w:line="360" w:lineRule="auto"/>
-        <w:rPr/>
-      </w:pPr>
-      <w:r>
-        <w:rPr>
-          <w:rtl w:val="0"/>
-        </w:rPr>
-        <w:t xml:space="preserve">In order to use the Canvas, we first need to instantiate one to work with and store it in a variable (d2 in the example).  The provided HTML page has a canvas element included with an id of “movingCanvas”, so we can use document.getElementById to specify that canvas element as the one we will be using.  Then, we create an anonymous function to specify the characteristics of the canvas.</w:t>
+        <w:t xml:space="preserve"> </w:t>
+      </w:r>
+    </w:p>
+    <w:p>
+      <w:pPr>
+        <w:spacing w:line="360" w:lineRule="auto"/>
+        <w:rPr/>
+      </w:pPr>
+      <w:r>
+        <w:rPr>
+          <w:rtl w:val="0"/>
+        </w:rPr>
+        <w:t xml:space="preserve">In order to use the Canvas, we first need to instantiate one to work with and store it in a variable (d2 in the example).  The provided HTML documents have a Canvas element included with an id of “movingCanvas”, so we can use document.getElementById to specify that canvas element as the one we will be using.  Then, we create a “start” function to specify the characteristics of the canvas.</w:t>
       </w:r>
     </w:p>
     <w:p>
@@ -336,14 +563,84 @@
         <w:rPr/>
         <w:drawing>
           <wp:inline distB="114300" distT="114300" distL="114300" distR="114300">
-            <wp:extent cx="5695950" cy="3133725"/>
+            <wp:extent cx="4257675" cy="600075"/>
             <wp:effectExtent b="0" l="0" r="0" t="0"/>
-            <wp:docPr id="5" name="image4.png"/>
+            <wp:docPr id="6" name="image3.png"/>
             <a:graphic>
               <a:graphicData uri="http://schemas.openxmlformats.org/drawingml/2006/picture">
                 <pic:pic>
                   <pic:nvPicPr>
-                    <pic:cNvPr id="0" name="image4.png"/>
+                    <pic:cNvPr id="0" name="image3.png"/>
+                    <pic:cNvPicPr preferRelativeResize="0"/>
+                  </pic:nvPicPr>
+                  <pic:blipFill>
+                    <a:blip r:embed="rId8"/>
+                    <a:srcRect b="0" l="0" r="0" t="0"/>
+                    <a:stretch>
+                      <a:fillRect/>
+                    </a:stretch>
+                  </pic:blipFill>
+                  <pic:spPr>
+                    <a:xfrm>
+                      <a:off x="0" y="0"/>
+                      <a:ext cx="4257675" cy="600075"/>
+                    </a:xfrm>
+                    <a:prstGeom prst="rect"/>
+                    <a:ln/>
+                  </pic:spPr>
+                </pic:pic>
+              </a:graphicData>
+            </a:graphic>
+          </wp:inline>
+        </w:drawing>
+      </w:r>
+      <w:r>
+        <w:rPr>
+          <w:rtl w:val="0"/>
+        </w:rPr>
+      </w:r>
+    </w:p>
+    <w:p>
+      <w:pPr>
+        <w:spacing w:line="360" w:lineRule="auto"/>
+        <w:rPr/>
+      </w:pPr>
+      <w:r>
+        <w:rPr>
+          <w:rtl w:val="0"/>
+        </w:rPr>
+        <w:t xml:space="preserve"> </w:t>
+      </w:r>
+    </w:p>
+    <w:p>
+      <w:pPr>
+        <w:spacing w:line="360" w:lineRule="auto"/>
+        <w:rPr/>
+      </w:pPr>
+      <w:r>
+        <w:rPr>
+          <w:rtl w:val="0"/>
+        </w:rPr>
+        <w:t xml:space="preserve">Within this function we will need to define a few characteristics: </w:t>
+      </w:r>
+    </w:p>
+    <w:p>
+      <w:pPr>
+        <w:spacing w:line="360" w:lineRule="auto"/>
+        <w:rPr/>
+      </w:pPr>
+      <w:r>
+        <w:rPr/>
+        <w:drawing>
+          <wp:inline distB="114300" distT="114300" distL="114300" distR="114300">
+            <wp:extent cx="3419475" cy="771525"/>
+            <wp:effectExtent b="0" l="0" r="0" t="0"/>
+            <wp:docPr id="5" name="image1.png"/>
+            <a:graphic>
+              <a:graphicData uri="http://schemas.openxmlformats.org/drawingml/2006/picture">
+                <pic:pic>
+                  <pic:nvPicPr>
+                    <pic:cNvPr id="0" name="image1.png"/>
                     <pic:cNvPicPr preferRelativeResize="0"/>
                   </pic:nvPicPr>
                   <pic:blipFill>
@@ -356,7 +653,7 @@
                   <pic:spPr>
                     <a:xfrm>
                       <a:off x="0" y="0"/>
-                      <a:ext cx="5695950" cy="3133725"/>
+                      <a:ext cx="3419475" cy="771525"/>
                     </a:xfrm>
                     <a:prstGeom prst="rect"/>
                     <a:ln/>
@@ -382,55 +679,360 @@
         <w:rPr>
           <w:rtl w:val="0"/>
         </w:rPr>
-        <w:t xml:space="preserve"> </w:t>
-      </w:r>
-    </w:p>
-    <w:p>
-      <w:pPr>
-        <w:spacing w:line="360" w:lineRule="auto"/>
-        <w:rPr/>
-      </w:pPr>
-      <w:r>
-        <w:rPr>
-          <w:rtl w:val="0"/>
-        </w:rPr>
-        <w:t xml:space="preserve">- The Width and Height characteristics are both set based on pixels.  For this demonstration the size does not matter much, but it is generally recommended to choose dimensions that will look good on mobile devices since the Canvas is not responsive.  </w:t>
-      </w:r>
-    </w:p>
-    <w:p>
-      <w:pPr>
-        <w:spacing w:line="360" w:lineRule="auto"/>
-        <w:rPr/>
-      </w:pPr>
-      <w:r>
-        <w:rPr>
-          <w:rtl w:val="0"/>
-        </w:rPr>
-        <w:t xml:space="preserve">- Context is used to dictate which canvas methods are available to use. For this demonstration we will use the "2d" context.</w:t>
-      </w:r>
-    </w:p>
-    <w:p>
-      <w:pPr>
-        <w:spacing w:line="360" w:lineRule="auto"/>
-        <w:rPr/>
-      </w:pPr>
-      <w:r>
-        <w:rPr>
-          <w:rtl w:val="0"/>
-        </w:rPr>
-        <w:t xml:space="preserve">- The frameNo and interval are used to dictate how frequently the canvas will call upon the update canvas function (discussed later).</w:t>
-      </w:r>
-    </w:p>
-    <w:p>
-      <w:pPr>
-        <w:spacing w:line="360" w:lineRule="auto"/>
-        <w:rPr/>
-      </w:pPr>
-      <w:r>
-        <w:rPr>
-          <w:rtl w:val="0"/>
-        </w:rPr>
-        <w:t xml:space="preserve">We also need to include a clear function which will be used later to update the canvas so that objects can be redrawn.</w:t>
+      </w:r>
+    </w:p>
+    <w:p>
+      <w:pPr>
+        <w:spacing w:line="432" w:lineRule="auto"/>
+        <w:rPr/>
+      </w:pPr>
+      <w:r>
+        <w:rPr>
+          <w:rtl w:val="0"/>
+        </w:rPr>
+        <w:t xml:space="preserve">The Width and Height characteristics dictate the size of the canvas’ boundaries in pixels..  For this tutorial the size does not matter much, but it is generally recommended to choose dimensions that will look good on mobile devices since Canvas is not inherently responsive.  </w:t>
+      </w:r>
+    </w:p>
+    <w:p>
+      <w:pPr>
+        <w:spacing w:line="360" w:lineRule="auto"/>
+        <w:rPr/>
+      </w:pPr>
+      <w:r>
+        <w:rPr>
+          <w:rtl w:val="0"/>
+        </w:rPr>
+      </w:r>
+    </w:p>
+    <w:p>
+      <w:pPr>
+        <w:spacing w:line="432" w:lineRule="auto"/>
+        <w:rPr/>
+      </w:pPr>
+      <w:r>
+        <w:rPr>
+          <w:rtl w:val="0"/>
+        </w:rPr>
+        <w:t xml:space="preserve">Context is used to dictate which Canvas methods are available to use in the application. Since we will be working with basic shapes,  use "2d" as the argument for the getContext method. .We also don’t want the mouse cursor to appear on the Canvas boundary since some of the graphics will be tied to the movements of the mouse later in the tutorial. Speaking of which,  we will want to include an event listener to monitor the movement of the mouse and store its location as a variable that we can access later. </w:t>
+      </w:r>
+    </w:p>
+    <w:p>
+      <w:pPr>
+        <w:spacing w:line="432" w:lineRule="auto"/>
+        <w:rPr/>
+      </w:pPr>
+      <w:r>
+        <w:rPr>
+          <w:rtl w:val="0"/>
+        </w:rPr>
+      </w:r>
+    </w:p>
+    <w:p>
+      <w:pPr>
+        <w:spacing w:line="360" w:lineRule="auto"/>
+        <w:rPr/>
+      </w:pPr>
+      <w:r>
+        <w:rPr/>
+        <w:drawing>
+          <wp:inline distB="114300" distT="114300" distL="114300" distR="114300">
+            <wp:extent cx="4419600" cy="857250"/>
+            <wp:effectExtent b="0" l="0" r="0" t="0"/>
+            <wp:docPr id="3" name="image13.png"/>
+            <a:graphic>
+              <a:graphicData uri="http://schemas.openxmlformats.org/drawingml/2006/picture">
+                <pic:pic>
+                  <pic:nvPicPr>
+                    <pic:cNvPr id="0" name="image13.png"/>
+                    <pic:cNvPicPr preferRelativeResize="0"/>
+                  </pic:nvPicPr>
+                  <pic:blipFill>
+                    <a:blip r:embed="rId10"/>
+                    <a:srcRect b="0" l="0" r="0" t="0"/>
+                    <a:stretch>
+                      <a:fillRect/>
+                    </a:stretch>
+                  </pic:blipFill>
+                  <pic:spPr>
+                    <a:xfrm>
+                      <a:off x="0" y="0"/>
+                      <a:ext cx="4419600" cy="857250"/>
+                    </a:xfrm>
+                    <a:prstGeom prst="rect"/>
+                    <a:ln/>
+                  </pic:spPr>
+                </pic:pic>
+              </a:graphicData>
+            </a:graphic>
+          </wp:inline>
+        </w:drawing>
+      </w:r>
+      <w:r>
+        <w:rPr>
+          <w:rtl w:val="0"/>
+        </w:rPr>
+      </w:r>
+    </w:p>
+    <w:p>
+      <w:pPr>
+        <w:spacing w:line="360" w:lineRule="auto"/>
+        <w:rPr/>
+      </w:pPr>
+      <w:r>
+        <w:rPr>
+          <w:rtl w:val="0"/>
+        </w:rPr>
+      </w:r>
+    </w:p>
+    <w:p>
+      <w:pPr>
+        <w:spacing w:line="360" w:lineRule="auto"/>
+        <w:rPr/>
+      </w:pPr>
+      <w:r>
+        <w:rPr>
+          <w:rtl w:val="0"/>
+        </w:rPr>
+      </w:r>
+    </w:p>
+    <w:p>
+      <w:pPr>
+        <w:spacing w:line="360" w:lineRule="auto"/>
+        <w:rPr/>
+      </w:pPr>
+      <w:r>
+        <w:rPr>
+          <w:rtl w:val="0"/>
+        </w:rPr>
+        <w:t xml:space="preserve">To update the Canvas we need to call an external function at regular intervals.  To do this, create an interval which will call the updateCanvas function (we will go over this later) every 10 milliseconds.</w:t>
+      </w:r>
+    </w:p>
+    <w:p>
+      <w:pPr>
+        <w:spacing w:line="360" w:lineRule="auto"/>
+        <w:rPr/>
+      </w:pPr>
+      <w:r>
+        <w:rPr>
+          <w:rtl w:val="0"/>
+        </w:rPr>
+      </w:r>
+    </w:p>
+    <w:p>
+      <w:pPr>
+        <w:spacing w:line="360" w:lineRule="auto"/>
+        <w:rPr/>
+      </w:pPr>
+      <w:r>
+        <w:rPr/>
+        <w:drawing>
+          <wp:inline distB="114300" distT="114300" distL="114300" distR="114300">
+            <wp:extent cx="3914775" cy="371475"/>
+            <wp:effectExtent b="0" l="0" r="0" t="0"/>
+            <wp:docPr id="1" name="image6.png"/>
+            <a:graphic>
+              <a:graphicData uri="http://schemas.openxmlformats.org/drawingml/2006/picture">
+                <pic:pic>
+                  <pic:nvPicPr>
+                    <pic:cNvPr id="0" name="image6.png"/>
+                    <pic:cNvPicPr preferRelativeResize="0"/>
+                  </pic:nvPicPr>
+                  <pic:blipFill>
+                    <a:blip r:embed="rId11"/>
+                    <a:srcRect b="0" l="0" r="0" t="0"/>
+                    <a:stretch>
+                      <a:fillRect/>
+                    </a:stretch>
+                  </pic:blipFill>
+                  <pic:spPr>
+                    <a:xfrm>
+                      <a:off x="0" y="0"/>
+                      <a:ext cx="3914775" cy="371475"/>
+                    </a:xfrm>
+                    <a:prstGeom prst="rect"/>
+                    <a:ln/>
+                  </pic:spPr>
+                </pic:pic>
+              </a:graphicData>
+            </a:graphic>
+          </wp:inline>
+        </w:drawing>
+      </w:r>
+      <w:r>
+        <w:rPr>
+          <w:rtl w:val="0"/>
+        </w:rPr>
+      </w:r>
+    </w:p>
+    <w:p>
+      <w:pPr>
+        <w:spacing w:line="360" w:lineRule="auto"/>
+        <w:rPr/>
+      </w:pPr>
+      <w:r>
+        <w:rPr>
+          <w:rtl w:val="0"/>
+        </w:rPr>
+      </w:r>
+    </w:p>
+    <w:p>
+      <w:pPr>
+        <w:spacing w:line="360" w:lineRule="auto"/>
+        <w:rPr/>
+      </w:pPr>
+      <w:r>
+        <w:rPr>
+          <w:rtl w:val="0"/>
+        </w:rPr>
+        <w:t xml:space="preserve">We also need to create a function to clear the Canvas area.  This is important for the updateCanvas function to provide fluid motion with the graphics. Otherwise, a new graphic will be drawn over the previously drawn graphics. </w:t>
+      </w:r>
+    </w:p>
+    <w:p>
+      <w:pPr>
+        <w:spacing w:line="360" w:lineRule="auto"/>
+        <w:rPr/>
+      </w:pPr>
+      <w:r>
+        <w:rPr>
+          <w:rtl w:val="0"/>
+        </w:rPr>
+      </w:r>
+    </w:p>
+    <w:p>
+      <w:pPr>
+        <w:spacing w:line="360" w:lineRule="auto"/>
+        <w:rPr/>
+      </w:pPr>
+      <w:r>
+        <w:rPr/>
+        <w:drawing>
+          <wp:inline distB="114300" distT="114300" distL="114300" distR="114300">
+            <wp:extent cx="5457825" cy="590550"/>
+            <wp:effectExtent b="0" l="0" r="0" t="0"/>
+            <wp:docPr id="9" name="image11.png"/>
+            <a:graphic>
+              <a:graphicData uri="http://schemas.openxmlformats.org/drawingml/2006/picture">
+                <pic:pic>
+                  <pic:nvPicPr>
+                    <pic:cNvPr id="0" name="image11.png"/>
+                    <pic:cNvPicPr preferRelativeResize="0"/>
+                  </pic:nvPicPr>
+                  <pic:blipFill>
+                    <a:blip r:embed="rId12"/>
+                    <a:srcRect b="0" l="0" r="0" t="0"/>
+                    <a:stretch>
+                      <a:fillRect/>
+                    </a:stretch>
+                  </pic:blipFill>
+                  <pic:spPr>
+                    <a:xfrm>
+                      <a:off x="0" y="0"/>
+                      <a:ext cx="5457825" cy="590550"/>
+                    </a:xfrm>
+                    <a:prstGeom prst="rect"/>
+                    <a:ln/>
+                  </pic:spPr>
+                </pic:pic>
+              </a:graphicData>
+            </a:graphic>
+          </wp:inline>
+        </w:drawing>
+      </w:r>
+      <w:r>
+        <w:rPr>
+          <w:rtl w:val="0"/>
+        </w:rPr>
+      </w:r>
+    </w:p>
+    <w:p>
+      <w:pPr>
+        <w:spacing w:line="360" w:lineRule="auto"/>
+        <w:rPr/>
+      </w:pPr>
+      <w:r>
+        <w:rPr>
+          <w:rtl w:val="0"/>
+        </w:rPr>
+      </w:r>
+    </w:p>
+    <w:p>
+      <w:pPr>
+        <w:spacing w:line="360" w:lineRule="auto"/>
+        <w:rPr/>
+      </w:pPr>
+      <w:r>
+        <w:rPr>
+          <w:rtl w:val="0"/>
+        </w:rPr>
+      </w:r>
+    </w:p>
+    <w:p>
+      <w:pPr>
+        <w:spacing w:line="360" w:lineRule="auto"/>
+        <w:rPr/>
+      </w:pPr>
+      <w:r>
+        <w:rPr>
+          <w:rtl w:val="0"/>
+        </w:rPr>
+        <w:t xml:space="preserve">That was a lot!  The final code should look something like this: </w:t>
+      </w:r>
+    </w:p>
+    <w:p>
+      <w:pPr>
+        <w:spacing w:line="360" w:lineRule="auto"/>
+        <w:rPr/>
+      </w:pPr>
+      <w:r>
+        <w:rPr/>
+        <w:drawing>
+          <wp:inline distB="114300" distT="114300" distL="114300" distR="114300">
+            <wp:extent cx="5724525" cy="3495675"/>
+            <wp:effectExtent b="0" l="0" r="0" t="0"/>
+            <wp:docPr id="14" name="image8.png"/>
+            <a:graphic>
+              <a:graphicData uri="http://schemas.openxmlformats.org/drawingml/2006/picture">
+                <pic:pic>
+                  <pic:nvPicPr>
+                    <pic:cNvPr id="0" name="image8.png"/>
+                    <pic:cNvPicPr preferRelativeResize="0"/>
+                  </pic:nvPicPr>
+                  <pic:blipFill>
+                    <a:blip r:embed="rId13"/>
+                    <a:srcRect b="0" l="0" r="0" t="0"/>
+                    <a:stretch>
+                      <a:fillRect/>
+                    </a:stretch>
+                  </pic:blipFill>
+                  <pic:spPr>
+                    <a:xfrm>
+                      <a:off x="0" y="0"/>
+                      <a:ext cx="5724525" cy="3495675"/>
+                    </a:xfrm>
+                    <a:prstGeom prst="rect"/>
+                    <a:ln/>
+                  </pic:spPr>
+                </pic:pic>
+              </a:graphicData>
+            </a:graphic>
+          </wp:inline>
+        </w:drawing>
+      </w:r>
+      <w:r>
+        <w:rPr>
+          <w:rtl w:val="0"/>
+        </w:rPr>
+      </w:r>
+    </w:p>
+    <w:p>
+      <w:pPr>
+        <w:spacing w:line="360" w:lineRule="auto"/>
+        <w:rPr/>
+      </w:pPr>
+      <w:r>
+        <w:rPr>
+          <w:rtl w:val="0"/>
+        </w:rPr>
       </w:r>
     </w:p>
     <w:p>
@@ -494,31 +1096,19 @@
         <w:rPr>
           <w:rtl w:val="0"/>
         </w:rPr>
-        <w:t xml:space="preserve">  Constructors</w:t>
-      </w:r>
-    </w:p>
-    <w:p>
-      <w:pPr>
-        <w:spacing w:line="360" w:lineRule="auto"/>
-        <w:rPr/>
-      </w:pPr>
-      <w:r>
-        <w:rPr>
-          <w:rtl w:val="0"/>
-        </w:rPr>
-        <w:t xml:space="preserve">One of the main benefits of Canvas is that once it has drawn something it releases the memory used. However, this also means that objects need to be redrawn each time something changes. </w:t>
-      </w:r>
-    </w:p>
-    <w:p>
-      <w:pPr>
-        <w:spacing w:line="360" w:lineRule="auto"/>
-        <w:rPr/>
-      </w:pPr>
-      <w:r>
-        <w:rPr>
-          <w:rtl w:val="0"/>
-        </w:rPr>
-        <w:t xml:space="preserve">We can work around this by creating a JavaScript pseudo-class to hold the properties of objects we wish to draw.  </w:t>
+        <w:t xml:space="preserve">  </w:t>
+      </w:r>
+    </w:p>
+    <w:p>
+      <w:pPr>
+        <w:spacing w:line="360" w:lineRule="auto"/>
+        <w:rPr/>
+      </w:pPr>
+      <w:r>
+        <w:rPr>
+          <w:rtl w:val="0"/>
+        </w:rPr>
+        <w:t xml:space="preserve">One of the main benefits of Canvas is that once it has drawn something it releases the memory used, making it very fast. However, this also means that graphics need to be redrawn each time something changes. We can work around this by creating a JavaScript pseudo-class to hold the properties of graphics we wish to draw so that it can be reused.  </w:t>
       </w:r>
     </w:p>
     <w:p>
@@ -532,22 +1122,297 @@
         </w:rPr>
         <w:t xml:space="preserve"> </w:t>
       </w:r>
+      <w:r>
+        <w:rPr/>
+        <w:drawing>
+          <wp:inline distB="114300" distT="114300" distL="114300" distR="114300">
+            <wp:extent cx="4305300" cy="1285875"/>
+            <wp:effectExtent b="0" l="0" r="0" t="0"/>
+            <wp:docPr id="13" name="image7.png"/>
+            <a:graphic>
+              <a:graphicData uri="http://schemas.openxmlformats.org/drawingml/2006/picture">
+                <pic:pic>
+                  <pic:nvPicPr>
+                    <pic:cNvPr id="0" name="image7.png"/>
+                    <pic:cNvPicPr preferRelativeResize="0"/>
+                  </pic:nvPicPr>
+                  <pic:blipFill>
+                    <a:blip r:embed="rId14"/>
+                    <a:srcRect b="0" l="0" r="0" t="0"/>
+                    <a:stretch>
+                      <a:fillRect/>
+                    </a:stretch>
+                  </pic:blipFill>
+                  <pic:spPr>
+                    <a:xfrm>
+                      <a:off x="0" y="0"/>
+                      <a:ext cx="4305300" cy="1285875"/>
+                    </a:xfrm>
+                    <a:prstGeom prst="rect"/>
+                    <a:ln/>
+                  </pic:spPr>
+                </pic:pic>
+              </a:graphicData>
+            </a:graphic>
+          </wp:inline>
+        </w:drawing>
+      </w:r>
+      <w:r>
+        <w:rPr>
+          <w:rtl w:val="0"/>
+        </w:rPr>
+      </w:r>
+    </w:p>
+    <w:p>
+      <w:pPr>
+        <w:spacing w:line="360" w:lineRule="auto"/>
+        <w:rPr/>
+      </w:pPr>
+      <w:r>
+        <w:rPr>
+          <w:rtl w:val="0"/>
+        </w:rPr>
+      </w:r>
+    </w:p>
+    <w:p>
+      <w:pPr>
+        <w:spacing w:line="360" w:lineRule="auto"/>
+        <w:rPr/>
+      </w:pPr>
+      <w:r>
+        <w:rPr>
+          <w:rtl w:val="0"/>
+        </w:rPr>
+        <w:t xml:space="preserve">For this example, we are setting the graphic’s height, width, color, x position, and y position. The x and y properties control where the resulting graphic will appear on the canvas, while the speedX and speedY properties allow the position to gradually changed between updates.</w:t>
+      </w:r>
+    </w:p>
+    <w:p>
+      <w:pPr>
+        <w:spacing w:line="360" w:lineRule="auto"/>
+        <w:rPr/>
+      </w:pPr>
+      <w:r>
+        <w:rPr>
+          <w:rtl w:val="0"/>
+        </w:rPr>
+      </w:r>
+    </w:p>
+    <w:p>
+      <w:pPr>
+        <w:spacing w:line="360" w:lineRule="auto"/>
+        <w:rPr/>
+      </w:pPr>
+      <w:r>
+        <w:rPr>
+          <w:rtl w:val="0"/>
+        </w:rPr>
+        <w:t xml:space="preserve">We also need to create two functions: update and newPos. </w:t>
+      </w:r>
+    </w:p>
+    <w:p>
+      <w:pPr>
+        <w:spacing w:line="360" w:lineRule="auto"/>
+        <w:rPr/>
+      </w:pPr>
+      <w:r>
+        <w:rPr>
+          <w:rtl w:val="0"/>
+        </w:rPr>
+      </w:r>
+    </w:p>
+    <w:p>
+      <w:pPr>
+        <w:spacing w:line="360" w:lineRule="auto"/>
+        <w:rPr/>
+      </w:pPr>
+      <w:r>
+        <w:rPr/>
+        <w:drawing>
+          <wp:inline distB="114300" distT="114300" distL="114300" distR="114300">
+            <wp:extent cx="4476750" cy="942975"/>
+            <wp:effectExtent b="0" l="0" r="0" t="0"/>
+            <wp:docPr id="11" name="image10.png"/>
+            <a:graphic>
+              <a:graphicData uri="http://schemas.openxmlformats.org/drawingml/2006/picture">
+                <pic:pic>
+                  <pic:nvPicPr>
+                    <pic:cNvPr id="0" name="image10.png"/>
+                    <pic:cNvPicPr preferRelativeResize="0"/>
+                  </pic:nvPicPr>
+                  <pic:blipFill>
+                    <a:blip r:embed="rId15"/>
+                    <a:srcRect b="0" l="0" r="0" t="0"/>
+                    <a:stretch>
+                      <a:fillRect/>
+                    </a:stretch>
+                  </pic:blipFill>
+                  <pic:spPr>
+                    <a:xfrm>
+                      <a:off x="0" y="0"/>
+                      <a:ext cx="4476750" cy="942975"/>
+                    </a:xfrm>
+                    <a:prstGeom prst="rect"/>
+                    <a:ln/>
+                  </pic:spPr>
+                </pic:pic>
+              </a:graphicData>
+            </a:graphic>
+          </wp:inline>
+        </w:drawing>
+      </w:r>
+      <w:r>
+        <w:rPr>
+          <w:rtl w:val="0"/>
+        </w:rPr>
+      </w:r>
+    </w:p>
+    <w:p>
+      <w:pPr>
+        <w:spacing w:line="360" w:lineRule="auto"/>
+        <w:rPr/>
+      </w:pPr>
+      <w:r>
+        <w:rPr>
+          <w:rtl w:val="0"/>
+        </w:rPr>
+      </w:r>
+    </w:p>
+    <w:p>
+      <w:pPr>
+        <w:spacing w:line="360" w:lineRule="auto"/>
+        <w:rPr/>
+      </w:pPr>
+      <w:r>
+        <w:rPr>
+          <w:rtl w:val="0"/>
+        </w:rPr>
+        <w:t xml:space="preserve"> The update function is used to call the Canvas drawing method using the properties provided as arguments.  This function can be modified to accommodate other shapes and even images, but that is beyond the scope of this tutorial. </w:t>
+      </w:r>
+    </w:p>
+    <w:p>
+      <w:pPr>
+        <w:spacing w:line="360" w:lineRule="auto"/>
+        <w:rPr/>
+      </w:pPr>
+      <w:r>
+        <w:rPr>
+          <w:rtl w:val="0"/>
+        </w:rPr>
+      </w:r>
+    </w:p>
+    <w:p>
+      <w:pPr>
+        <w:spacing w:line="360" w:lineRule="auto"/>
+        <w:rPr/>
+      </w:pPr>
+      <w:r>
+        <w:rPr/>
+        <w:drawing>
+          <wp:inline distB="114300" distT="114300" distL="114300" distR="114300">
+            <wp:extent cx="2571750" cy="790575"/>
+            <wp:effectExtent b="0" l="0" r="0" t="0"/>
+            <wp:docPr id="2" name="image5.png"/>
+            <a:graphic>
+              <a:graphicData uri="http://schemas.openxmlformats.org/drawingml/2006/picture">
+                <pic:pic>
+                  <pic:nvPicPr>
+                    <pic:cNvPr id="0" name="image5.png"/>
+                    <pic:cNvPicPr preferRelativeResize="0"/>
+                  </pic:nvPicPr>
+                  <pic:blipFill>
+                    <a:blip r:embed="rId16"/>
+                    <a:srcRect b="0" l="0" r="0" t="0"/>
+                    <a:stretch>
+                      <a:fillRect/>
+                    </a:stretch>
+                  </pic:blipFill>
+                  <pic:spPr>
+                    <a:xfrm>
+                      <a:off x="0" y="0"/>
+                      <a:ext cx="2571750" cy="790575"/>
+                    </a:xfrm>
+                    <a:prstGeom prst="rect"/>
+                    <a:ln/>
+                  </pic:spPr>
+                </pic:pic>
+              </a:graphicData>
+            </a:graphic>
+          </wp:inline>
+        </w:drawing>
+      </w:r>
+      <w:r>
+        <w:rPr>
+          <w:rtl w:val="0"/>
+        </w:rPr>
+      </w:r>
+    </w:p>
+    <w:p>
+      <w:pPr>
+        <w:spacing w:line="360" w:lineRule="auto"/>
+        <w:rPr/>
+      </w:pPr>
+      <w:r>
+        <w:rPr>
+          <w:rtl w:val="0"/>
+        </w:rPr>
+      </w:r>
+    </w:p>
+    <w:p>
+      <w:pPr>
+        <w:spacing w:line="360" w:lineRule="auto"/>
+        <w:rPr/>
+      </w:pPr>
+      <w:r>
+        <w:rPr>
+          <w:rtl w:val="0"/>
+        </w:rPr>
+        <w:t xml:space="preserve">The newPos function serves as the mechanism that allows a graphic to move around the canvas.  This also allows the position of a graphic to be updated in real time based on user input. </w:t>
+      </w:r>
+    </w:p>
+    <w:p>
+      <w:pPr>
+        <w:spacing w:line="360" w:lineRule="auto"/>
+        <w:rPr/>
+      </w:pPr>
+      <w:r>
+        <w:rPr>
+          <w:rtl w:val="0"/>
+        </w:rPr>
+      </w:r>
+    </w:p>
+    <w:p>
+      <w:pPr>
+        <w:spacing w:line="360" w:lineRule="auto"/>
+        <w:rPr/>
+      </w:pPr>
+      <w:r>
+        <w:rPr>
+          <w:rtl w:val="0"/>
+        </w:rPr>
+        <w:t xml:space="preserve">The final constructor should look like this: </w:t>
+      </w:r>
+    </w:p>
+    <w:p>
+      <w:pPr>
+        <w:spacing w:line="360" w:lineRule="auto"/>
+        <w:rPr/>
+      </w:pPr>
       <w:r>
         <w:rPr/>
         <w:drawing>
           <wp:inline distB="114300" distT="114300" distL="114300" distR="114300">
             <wp:extent cx="4695825" cy="3571875"/>
             <wp:effectExtent b="0" l="0" r="0" t="0"/>
-            <wp:docPr id="3" name="image3.png"/>
+            <wp:docPr id="10" name="image2.png"/>
             <a:graphic>
               <a:graphicData uri="http://schemas.openxmlformats.org/drawingml/2006/picture">
                 <pic:pic>
                   <pic:nvPicPr>
-                    <pic:cNvPr id="0" name="image3.png"/>
+                    <pic:cNvPr id="0" name="image2.png"/>
                     <pic:cNvPicPr preferRelativeResize="0"/>
                   </pic:nvPicPr>
                   <pic:blipFill>
-                    <a:blip r:embed="rId10"/>
+                    <a:blip r:embed="rId17"/>
                     <a:srcRect b="0" l="0" r="0" t="0"/>
                     <a:stretch>
                       <a:fillRect/>
@@ -587,46 +1452,110 @@
     <w:p>
       <w:pPr>
         <w:spacing w:line="360" w:lineRule="auto"/>
-        <w:rPr/>
-      </w:pPr>
-      <w:r>
-        <w:rPr>
-          <w:rtl w:val="0"/>
-        </w:rPr>
-        <w:t xml:space="preserve">For this example, the height, width, color, x position and y position are used as arguments. These are used </w:t>
-      </w:r>
-    </w:p>
-    <w:p>
-      <w:pPr>
-        <w:spacing w:line="360" w:lineRule="auto"/>
-        <w:rPr/>
-      </w:pPr>
-      <w:r>
-        <w:rPr>
-          <w:rtl w:val="0"/>
-        </w:rPr>
-      </w:r>
-    </w:p>
-    <w:p>
-      <w:pPr>
-        <w:spacing w:line="360" w:lineRule="auto"/>
-        <w:rPr/>
-      </w:pPr>
-      <w:r>
-        <w:rPr>
-          <w:rtl w:val="0"/>
-        </w:rPr>
-      </w:r>
-    </w:p>
-    <w:p>
-      <w:pPr>
-        <w:spacing w:line="360" w:lineRule="auto"/>
-        <w:rPr/>
-      </w:pPr>
-      <w:r>
         <w:rPr>
           <w:rFonts w:ascii="Oswald" w:cs="Oswald" w:eastAsia="Oswald" w:hAnsi="Oswald"/>
           <w:b w:val="1"/>
+        </w:rPr>
+      </w:pPr>
+      <w:r>
+        <w:rPr>
+          <w:rtl w:val="0"/>
+        </w:rPr>
+      </w:r>
+    </w:p>
+    <w:p>
+      <w:pPr>
+        <w:spacing w:line="360" w:lineRule="auto"/>
+        <w:rPr>
+          <w:rFonts w:ascii="Oswald" w:cs="Oswald" w:eastAsia="Oswald" w:hAnsi="Oswald"/>
+          <w:b w:val="1"/>
+        </w:rPr>
+      </w:pPr>
+      <w:r>
+        <w:rPr>
+          <w:rtl w:val="0"/>
+        </w:rPr>
+      </w:r>
+    </w:p>
+    <w:p>
+      <w:pPr>
+        <w:spacing w:line="360" w:lineRule="auto"/>
+        <w:rPr>
+          <w:rFonts w:ascii="Oswald" w:cs="Oswald" w:eastAsia="Oswald" w:hAnsi="Oswald"/>
+          <w:b w:val="1"/>
+        </w:rPr>
+      </w:pPr>
+      <w:r>
+        <w:rPr>
+          <w:rtl w:val="0"/>
+        </w:rPr>
+      </w:r>
+    </w:p>
+    <w:p>
+      <w:pPr>
+        <w:spacing w:line="360" w:lineRule="auto"/>
+        <w:rPr>
+          <w:rFonts w:ascii="Oswald" w:cs="Oswald" w:eastAsia="Oswald" w:hAnsi="Oswald"/>
+          <w:b w:val="1"/>
+        </w:rPr>
+      </w:pPr>
+      <w:r>
+        <w:rPr>
+          <w:rtl w:val="0"/>
+        </w:rPr>
+      </w:r>
+    </w:p>
+    <w:p>
+      <w:pPr>
+        <w:spacing w:line="360" w:lineRule="auto"/>
+        <w:rPr>
+          <w:rFonts w:ascii="Oswald" w:cs="Oswald" w:eastAsia="Oswald" w:hAnsi="Oswald"/>
+          <w:b w:val="1"/>
+        </w:rPr>
+      </w:pPr>
+      <w:r>
+        <w:rPr>
+          <w:rtl w:val="0"/>
+        </w:rPr>
+      </w:r>
+    </w:p>
+    <w:p>
+      <w:pPr>
+        <w:spacing w:line="360" w:lineRule="auto"/>
+        <w:rPr>
+          <w:rFonts w:ascii="Oswald" w:cs="Oswald" w:eastAsia="Oswald" w:hAnsi="Oswald"/>
+          <w:b w:val="1"/>
+        </w:rPr>
+      </w:pPr>
+      <w:r>
+        <w:rPr>
+          <w:rtl w:val="0"/>
+        </w:rPr>
+      </w:r>
+    </w:p>
+    <w:p>
+      <w:pPr>
+        <w:spacing w:line="360" w:lineRule="auto"/>
+        <w:rPr>
+          <w:rFonts w:ascii="Oswald" w:cs="Oswald" w:eastAsia="Oswald" w:hAnsi="Oswald"/>
+          <w:b w:val="1"/>
+        </w:rPr>
+      </w:pPr>
+      <w:r>
+        <w:rPr>
+          <w:rtl w:val="0"/>
+        </w:rPr>
+      </w:r>
+    </w:p>
+    <w:p>
+      <w:pPr>
+        <w:spacing w:line="360" w:lineRule="auto"/>
+        <w:rPr/>
+      </w:pPr>
+      <w:r>
+        <w:rPr>
+          <w:rFonts w:ascii="Oswald" w:cs="Oswald" w:eastAsia="Oswald" w:hAnsi="Oswald"/>
+          <w:b w:val="1"/>
           <w:rtl w:val="0"/>
         </w:rPr>
         <w:t xml:space="preserve">Step 3.</w:t>
@@ -635,7 +1564,30 @@
         <w:rPr>
           <w:rtl w:val="0"/>
         </w:rPr>
-        <w:t xml:space="preserve">  Instantiate Object</w:t>
+        <w:t xml:space="preserve">  </w:t>
+      </w:r>
+    </w:p>
+    <w:p>
+      <w:pPr>
+        <w:spacing w:line="360" w:lineRule="auto"/>
+        <w:rPr/>
+      </w:pPr>
+      <w:r>
+        <w:rPr>
+          <w:rtl w:val="0"/>
+        </w:rPr>
+        <w:t xml:space="preserve">Find the startDemo function near the bottom of the starter code.  This function is used to instantiate each graphic that will be drawn. It also initializes the Canvas itself.  </w:t>
+      </w:r>
+    </w:p>
+    <w:p>
+      <w:pPr>
+        <w:spacing w:line="360" w:lineRule="auto"/>
+        <w:rPr/>
+      </w:pPr>
+      <w:r>
+        <w:rPr>
+          <w:rtl w:val="0"/>
+        </w:rPr>
       </w:r>
     </w:p>
     <w:p>
@@ -649,16 +1601,16 @@
           <wp:inline distB="114300" distT="114300" distL="114300" distR="114300">
             <wp:extent cx="5362575" cy="1524000"/>
             <wp:effectExtent b="0" l="0" r="0" t="0"/>
-            <wp:docPr id="1" name="image2.png"/>
+            <wp:docPr id="12" name="image4.png"/>
             <a:graphic>
               <a:graphicData uri="http://schemas.openxmlformats.org/drawingml/2006/picture">
                 <pic:pic>
                   <pic:nvPicPr>
-                    <pic:cNvPr id="0" name="image2.png"/>
+                    <pic:cNvPr id="0" name="image4.png"/>
                     <pic:cNvPicPr preferRelativeResize="0"/>
                   </pic:nvPicPr>
                   <pic:blipFill>
-                    <a:blip r:embed="rId11"/>
+                    <a:blip r:embed="rId18"/>
                     <a:srcRect b="0" l="0" r="0" t="0"/>
                     <a:stretch>
                       <a:fillRect/>
@@ -702,6 +1654,29 @@
       </w:pPr>
       <w:r>
         <w:rPr>
+          <w:rtl w:val="0"/>
+        </w:rPr>
+        <w:t xml:space="preserve">Each item needs to be put before the start() function is called, as otherwise they won’t exist when said function calls the updateCanvas function and the web browser will throw an error. </w:t>
+      </w:r>
+    </w:p>
+    <w:p>
+      <w:pPr>
+        <w:spacing w:line="360" w:lineRule="auto"/>
+        <w:rPr/>
+      </w:pPr>
+      <w:r>
+        <w:rPr>
+          <w:rtl w:val="0"/>
+        </w:rPr>
+      </w:r>
+    </w:p>
+    <w:p>
+      <w:pPr>
+        <w:spacing w:line="360" w:lineRule="auto"/>
+        <w:rPr/>
+      </w:pPr>
+      <w:r>
+        <w:rPr>
           <w:rFonts w:ascii="Oswald" w:cs="Oswald" w:eastAsia="Oswald" w:hAnsi="Oswald"/>
           <w:b w:val="1"/>
           <w:rtl w:val="0"/>
@@ -712,30 +1687,70 @@
         <w:rPr>
           <w:rtl w:val="0"/>
         </w:rPr>
-        <w:t xml:space="preserve">  Update the Canvas Update Function</w:t>
-      </w:r>
-    </w:p>
-    <w:p>
-      <w:pPr>
-        <w:spacing w:line="360" w:lineRule="auto"/>
-        <w:rPr/>
-      </w:pPr>
+        <w:t xml:space="preserve">  </w:t>
+      </w:r>
+    </w:p>
+    <w:p>
+      <w:pPr>
+        <w:spacing w:line="360" w:lineRule="auto"/>
+        <w:rPr/>
+      </w:pPr>
+      <w:r>
+        <w:rPr>
+          <w:rtl w:val="0"/>
+        </w:rPr>
+        <w:t xml:space="preserve">If you attempt to launch the canvas now you will find that the graphics you created are not appearing.  This is because the update function for each graphic has not been called, meaning they have not been drawn. To fix this, we will need to call each graphic’s update function within the updateCanvas function. The new position function can also be put here. </w:t>
+      </w:r>
+    </w:p>
+    <w:p>
+      <w:pPr>
+        <w:spacing w:line="360" w:lineRule="auto"/>
+        <w:rPr/>
+      </w:pPr>
+      <w:r>
+        <w:rPr>
+          <w:rtl w:val="0"/>
+        </w:rPr>
+      </w:r>
+    </w:p>
+    <w:p>
+      <w:pPr>
+        <w:spacing w:line="360" w:lineRule="auto"/>
+        <w:rPr/>
+      </w:pPr>
+      <w:r>
+        <w:rPr>
+          <w:rtl w:val="0"/>
+        </w:rPr>
+      </w:r>
+    </w:p>
+    <w:p>
+      <w:pPr>
+        <w:spacing w:line="360" w:lineRule="auto"/>
+        <w:rPr/>
+      </w:pPr>
+      <w:r>
+        <w:rPr>
+          <w:rtl w:val="0"/>
+        </w:rPr>
+        <w:t xml:space="preserve">The final result should look like this: </w:t>
+      </w:r>
       <w:r>
         <w:rPr/>
         <w:drawing>
           <wp:inline distB="114300" distT="114300" distL="114300" distR="114300">
             <wp:extent cx="4838700" cy="5334000"/>
             <wp:effectExtent b="0" l="0" r="0" t="0"/>
-            <wp:docPr id="2" name="image1.png"/>
+            <wp:docPr id="4" name="image9.png"/>
             <a:graphic>
               <a:graphicData uri="http://schemas.openxmlformats.org/drawingml/2006/picture">
                 <pic:pic>
                   <pic:nvPicPr>
-                    <pic:cNvPr id="0" name="image1.png"/>
+                    <pic:cNvPr id="0" name="image9.png"/>
                     <pic:cNvPicPr preferRelativeResize="0"/>
                   </pic:nvPicPr>
                   <pic:blipFill>
-                    <a:blip r:embed="rId12"/>
+                    <a:blip r:embed="rId19"/>
                     <a:srcRect b="0" l="0" r="0" t="0"/>
                     <a:stretch>
                       <a:fillRect/>
@@ -779,24 +1794,341 @@
       </w:pPr>
       <w:r>
         <w:rPr>
+          <w:rtl w:val="0"/>
+        </w:rPr>
+        <w:t xml:space="preserve">We also can access our event listener and use it to update the position of a graphic. </w:t>
+      </w:r>
+    </w:p>
+    <w:p>
+      <w:pPr>
+        <w:spacing w:line="360" w:lineRule="auto"/>
+        <w:rPr/>
+      </w:pPr>
+      <w:r>
+        <w:rPr>
+          <w:rtl w:val="0"/>
+        </w:rPr>
+      </w:r>
+    </w:p>
+    <w:p>
+      <w:pPr>
+        <w:spacing w:line="360" w:lineRule="auto"/>
+        <w:rPr/>
+      </w:pPr>
+      <w:r>
+        <w:rPr>
+          <w:rtl w:val="0"/>
+        </w:rPr>
+      </w:r>
+    </w:p>
+    <w:p>
+      <w:pPr>
+        <w:spacing w:line="360" w:lineRule="auto"/>
+        <w:rPr/>
+      </w:pPr>
+      <w:r>
+        <w:rPr>
+          <w:rtl w:val="0"/>
+        </w:rPr>
+      </w:r>
+    </w:p>
+    <w:p>
+      <w:pPr>
+        <w:spacing w:line="360" w:lineRule="auto"/>
+        <w:rPr/>
+      </w:pPr>
+      <w:r>
+        <w:rPr>
+          <w:rtl w:val="0"/>
+        </w:rPr>
+      </w:r>
+    </w:p>
+    <w:p>
+      <w:pPr>
+        <w:spacing w:line="360" w:lineRule="auto"/>
+        <w:rPr/>
+      </w:pPr>
+      <w:r>
+        <w:rPr>
+          <w:rtl w:val="0"/>
+        </w:rPr>
+      </w:r>
+    </w:p>
+    <w:p>
+      <w:pPr>
+        <w:spacing w:line="360" w:lineRule="auto"/>
+        <w:rPr/>
+      </w:pPr>
+      <w:r>
+        <w:rPr>
+          <w:rtl w:val="0"/>
+        </w:rPr>
+      </w:r>
+    </w:p>
+    <w:p>
+      <w:pPr>
+        <w:spacing w:line="360" w:lineRule="auto"/>
+        <w:rPr/>
+      </w:pPr>
+      <w:r>
+        <w:rPr>
+          <w:rtl w:val="0"/>
+        </w:rPr>
+      </w:r>
+    </w:p>
+    <w:p>
+      <w:pPr>
+        <w:spacing w:line="360" w:lineRule="auto"/>
+        <w:jc w:val="center"/>
+        <w:rPr>
+          <w:rFonts w:ascii="Oswald" w:cs="Oswald" w:eastAsia="Oswald" w:hAnsi="Oswald"/>
+        </w:rPr>
+      </w:pPr>
+      <w:r>
+        <w:rPr>
+          <w:rtl w:val="0"/>
+        </w:rPr>
+      </w:r>
+    </w:p>
+    <w:p>
+      <w:pPr>
+        <w:spacing w:line="360" w:lineRule="auto"/>
+        <w:jc w:val="center"/>
+        <w:rPr>
           <w:rFonts w:ascii="Oswald" w:cs="Oswald" w:eastAsia="Oswald" w:hAnsi="Oswald"/>
           <w:b w:val="1"/>
-          <w:rtl w:val="0"/>
-        </w:rPr>
-        <w:t xml:space="preserve">Step 6.</w:t>
-      </w:r>
-      <w:r>
-        <w:rPr>
-          <w:rtl w:val="0"/>
-        </w:rPr>
-        <w:t xml:space="preserve">  Modify Constructor to display images rather than color (tentative)</w:t>
-      </w:r>
-    </w:p>
-    <w:p>
-      <w:pPr>
-        <w:spacing w:line="360" w:lineRule="auto"/>
-        <w:rPr/>
-      </w:pPr>
+        </w:rPr>
+      </w:pPr>
+      <w:r>
+        <w:rPr>
+          <w:rFonts w:ascii="Oswald" w:cs="Oswald" w:eastAsia="Oswald" w:hAnsi="Oswald"/>
+          <w:b w:val="1"/>
+          <w:rtl w:val="0"/>
+        </w:rPr>
+        <w:t xml:space="preserve">Assessment</w:t>
+      </w:r>
+    </w:p>
+    <w:p>
+      <w:pPr>
+        <w:spacing w:line="360" w:lineRule="auto"/>
+        <w:jc w:val="center"/>
+        <w:rPr>
+          <w:rFonts w:ascii="Oswald" w:cs="Oswald" w:eastAsia="Oswald" w:hAnsi="Oswald"/>
+        </w:rPr>
+      </w:pPr>
+      <w:r>
+        <w:rPr>
+          <w:rFonts w:ascii="Oswald" w:cs="Oswald" w:eastAsia="Oswald" w:hAnsi="Oswald"/>
+          <w:rtl w:val="0"/>
+        </w:rPr>
+        <w:t xml:space="preserve">Kahoot App Link: </w:t>
+      </w:r>
+      <w:hyperlink r:id="rId20">
+        <w:r>
+          <w:rPr>
+            <w:rFonts w:ascii="Oswald" w:cs="Oswald" w:eastAsia="Oswald" w:hAnsi="Oswald"/>
+            <w:color w:val="1155cc"/>
+            <w:u w:val="single"/>
+            <w:rtl w:val="0"/>
+          </w:rPr>
+          <w:t xml:space="preserve">https://www.microsoft.com/en-us/p/kahoot-play/9nzg3bqpgkj2</w:t>
+        </w:r>
+      </w:hyperlink>
+      <w:r>
+        <w:rPr>
+          <w:rtl w:val="0"/>
+        </w:rPr>
+      </w:r>
+    </w:p>
+    <w:p>
+      <w:pPr>
+        <w:spacing w:line="360" w:lineRule="auto"/>
+        <w:jc w:val="center"/>
+        <w:rPr>
+          <w:rFonts w:ascii="Oswald" w:cs="Oswald" w:eastAsia="Oswald" w:hAnsi="Oswald"/>
+        </w:rPr>
+      </w:pPr>
+      <w:r>
+        <w:rPr>
+          <w:rFonts w:ascii="Oswald" w:cs="Oswald" w:eastAsia="Oswald" w:hAnsi="Oswald"/>
+          <w:rtl w:val="0"/>
+        </w:rPr>
+        <w:t xml:space="preserve">Assessment Link: </w:t>
+      </w:r>
+      <w:hyperlink r:id="rId21">
+        <w:r>
+          <w:rPr>
+            <w:rFonts w:ascii="Oswald" w:cs="Oswald" w:eastAsia="Oswald" w:hAnsi="Oswald"/>
+            <w:color w:val="1155cc"/>
+            <w:u w:val="single"/>
+            <w:rtl w:val="0"/>
+          </w:rPr>
+          <w:t xml:space="preserve">https://kahoot.it/challenge/0697697</w:t>
+        </w:r>
+      </w:hyperlink>
+      <w:r>
+        <w:rPr>
+          <w:rtl w:val="0"/>
+        </w:rPr>
+      </w:r>
+    </w:p>
+    <w:p>
+      <w:pPr>
+        <w:spacing w:line="360" w:lineRule="auto"/>
+        <w:jc w:val="center"/>
+        <w:rPr>
+          <w:rFonts w:ascii="Oswald" w:cs="Oswald" w:eastAsia="Oswald" w:hAnsi="Oswald"/>
+        </w:rPr>
+      </w:pPr>
+      <w:r>
+        <w:rPr>
+          <w:rFonts w:ascii="Oswald" w:cs="Oswald" w:eastAsia="Oswald" w:hAnsi="Oswald"/>
+          <w:rtl w:val="0"/>
+        </w:rPr>
+        <w:t xml:space="preserve">Assessment Pin: 0697697</w:t>
+      </w:r>
+    </w:p>
+    <w:p>
+      <w:pPr>
+        <w:spacing w:line="360" w:lineRule="auto"/>
+        <w:jc w:val="center"/>
+        <w:rPr>
+          <w:rFonts w:ascii="Oswald" w:cs="Oswald" w:eastAsia="Oswald" w:hAnsi="Oswald"/>
+        </w:rPr>
+      </w:pPr>
+      <w:r>
+        <w:rPr>
+          <w:rtl w:val="0"/>
+        </w:rPr>
+      </w:r>
+    </w:p>
+    <w:p>
+      <w:pPr>
+        <w:spacing w:line="360" w:lineRule="auto"/>
+        <w:jc w:val="center"/>
+        <w:rPr>
+          <w:rFonts w:ascii="Oswald" w:cs="Oswald" w:eastAsia="Oswald" w:hAnsi="Oswald"/>
+          <w:b w:val="1"/>
+        </w:rPr>
+      </w:pPr>
+      <w:r>
+        <w:rPr>
+          <w:rFonts w:ascii="Oswald" w:cs="Oswald" w:eastAsia="Oswald" w:hAnsi="Oswald"/>
+          <w:b w:val="1"/>
+          <w:rtl w:val="0"/>
+        </w:rPr>
+        <w:t xml:space="preserve">Evaluation</w:t>
+      </w:r>
+    </w:p>
+    <w:p>
+      <w:pPr>
+        <w:spacing w:line="360" w:lineRule="auto"/>
+        <w:jc w:val="center"/>
+        <w:rPr>
+          <w:rFonts w:ascii="Oswald" w:cs="Oswald" w:eastAsia="Oswald" w:hAnsi="Oswald"/>
+        </w:rPr>
+      </w:pPr>
+      <w:r>
+        <w:rPr>
+          <w:rFonts w:ascii="Oswald" w:cs="Oswald" w:eastAsia="Oswald" w:hAnsi="Oswald"/>
+          <w:rtl w:val="0"/>
+        </w:rPr>
+        <w:t xml:space="preserve">Evaluation</w:t>
+      </w:r>
+      <w:hyperlink r:id="rId22">
+        <w:r>
+          <w:rPr>
+            <w:rFonts w:ascii="Oswald" w:cs="Oswald" w:eastAsia="Oswald" w:hAnsi="Oswald"/>
+            <w:color w:val="1155cc"/>
+            <w:u w:val="single"/>
+            <w:rtl w:val="0"/>
+          </w:rPr>
+          <w:t xml:space="preserve"> PBJ2 Canvas Demo</w:t>
+        </w:r>
+      </w:hyperlink>
+      <w:r>
+        <w:rPr>
+          <w:rtl w:val="0"/>
+        </w:rPr>
+      </w:r>
+    </w:p>
+    <w:p>
+      <w:pPr>
+        <w:spacing w:line="360" w:lineRule="auto"/>
+        <w:jc w:val="center"/>
+        <w:rPr>
+          <w:rFonts w:ascii="Oswald" w:cs="Oswald" w:eastAsia="Oswald" w:hAnsi="Oswald"/>
+        </w:rPr>
+      </w:pPr>
+      <w:r>
+        <w:rPr>
+          <w:rFonts w:ascii="Oswald" w:cs="Oswald" w:eastAsia="Oswald" w:hAnsi="Oswald"/>
+        </w:rPr>
+        <w:drawing>
+          <wp:inline distB="114300" distT="114300" distL="114300" distR="114300">
+            <wp:extent cx="800100" cy="800100"/>
+            <wp:effectExtent b="0" l="0" r="0" t="0"/>
+            <wp:docPr id="8" name="image12.png"/>
+            <a:graphic>
+              <a:graphicData uri="http://schemas.openxmlformats.org/drawingml/2006/picture">
+                <pic:pic>
+                  <pic:nvPicPr>
+                    <pic:cNvPr id="0" name="image12.png"/>
+                    <pic:cNvPicPr preferRelativeResize="0"/>
+                  </pic:nvPicPr>
+                  <pic:blipFill>
+                    <a:blip r:embed="rId23"/>
+                    <a:srcRect b="0" l="0" r="0" t="0"/>
+                    <a:stretch>
+                      <a:fillRect/>
+                    </a:stretch>
+                  </pic:blipFill>
+                  <pic:spPr>
+                    <a:xfrm>
+                      <a:off x="0" y="0"/>
+                      <a:ext cx="800100" cy="800100"/>
+                    </a:xfrm>
+                    <a:prstGeom prst="rect"/>
+                    <a:ln/>
+                  </pic:spPr>
+                </pic:pic>
+              </a:graphicData>
+            </a:graphic>
+          </wp:inline>
+        </w:drawing>
+      </w:r>
+      <w:r>
+        <w:rPr>
+          <w:rtl w:val="0"/>
+        </w:rPr>
+      </w:r>
+    </w:p>
+    <w:p>
+      <w:pPr>
+        <w:spacing w:line="360" w:lineRule="auto"/>
+        <w:jc w:val="center"/>
+        <w:rPr>
+          <w:rFonts w:ascii="Oswald" w:cs="Oswald" w:eastAsia="Oswald" w:hAnsi="Oswald"/>
+        </w:rPr>
+      </w:pPr>
+      <w:r>
+        <w:rPr>
+          <w:rFonts w:ascii="Oswald" w:cs="Oswald" w:eastAsia="Oswald" w:hAnsi="Oswald"/>
+          <w:rtl w:val="0"/>
+        </w:rPr>
+        <w:t xml:space="preserve">Results</w:t>
+      </w:r>
+      <w:hyperlink r:id="rId24">
+        <w:r>
+          <w:rPr>
+            <w:rFonts w:ascii="Oswald" w:cs="Oswald" w:eastAsia="Oswald" w:hAnsi="Oswald"/>
+            <w:color w:val="1155cc"/>
+            <w:u w:val="single"/>
+            <w:rtl w:val="0"/>
+          </w:rPr>
+          <w:t xml:space="preserve"> Link</w:t>
+        </w:r>
+      </w:hyperlink>
       <w:r>
         <w:rPr>
           <w:rtl w:val="0"/>
@@ -829,10 +2161,10 @@
     <w:lvl w:ilvl="0">
       <w:start w:val="1"/>
       <w:numFmt w:val="bullet"/>
-      <w:lvlText w:val="-"/>
-      <w:lvlJc w:val="left"/>
-      <w:pPr>
-        <w:ind w:left="720" w:hanging="360"/>
+      <w:lvlText w:val="●"/>
+      <w:lvlJc w:val="left"/>
+      <w:pPr>
+        <w:ind w:left="1440" w:hanging="360"/>
       </w:pPr>
       <w:rPr>
         <w:u w:val="none"/>
@@ -841,7 +2173,215 @@
     <w:lvl w:ilvl="1">
       <w:start w:val="1"/>
       <w:numFmt w:val="bullet"/>
-      <w:lvlText w:val="-"/>
+      <w:lvlText w:val="○"/>
+      <w:lvlJc w:val="left"/>
+      <w:pPr>
+        <w:ind w:left="2160" w:hanging="360"/>
+      </w:pPr>
+      <w:rPr>
+        <w:u w:val="none"/>
+      </w:rPr>
+    </w:lvl>
+    <w:lvl w:ilvl="2">
+      <w:start w:val="1"/>
+      <w:numFmt w:val="bullet"/>
+      <w:lvlText w:val="■"/>
+      <w:lvlJc w:val="left"/>
+      <w:pPr>
+        <w:ind w:left="2880" w:hanging="360"/>
+      </w:pPr>
+      <w:rPr>
+        <w:u w:val="none"/>
+      </w:rPr>
+    </w:lvl>
+    <w:lvl w:ilvl="3">
+      <w:start w:val="1"/>
+      <w:numFmt w:val="bullet"/>
+      <w:lvlText w:val="●"/>
+      <w:lvlJc w:val="left"/>
+      <w:pPr>
+        <w:ind w:left="3600" w:hanging="360"/>
+      </w:pPr>
+      <w:rPr>
+        <w:u w:val="none"/>
+      </w:rPr>
+    </w:lvl>
+    <w:lvl w:ilvl="4">
+      <w:start w:val="1"/>
+      <w:numFmt w:val="bullet"/>
+      <w:lvlText w:val="○"/>
+      <w:lvlJc w:val="left"/>
+      <w:pPr>
+        <w:ind w:left="4320" w:hanging="360"/>
+      </w:pPr>
+      <w:rPr>
+        <w:u w:val="none"/>
+      </w:rPr>
+    </w:lvl>
+    <w:lvl w:ilvl="5">
+      <w:start w:val="1"/>
+      <w:numFmt w:val="bullet"/>
+      <w:lvlText w:val="■"/>
+      <w:lvlJc w:val="left"/>
+      <w:pPr>
+        <w:ind w:left="5040" w:hanging="360"/>
+      </w:pPr>
+      <w:rPr>
+        <w:u w:val="none"/>
+      </w:rPr>
+    </w:lvl>
+    <w:lvl w:ilvl="6">
+      <w:start w:val="1"/>
+      <w:numFmt w:val="bullet"/>
+      <w:lvlText w:val="●"/>
+      <w:lvlJc w:val="left"/>
+      <w:pPr>
+        <w:ind w:left="5760" w:hanging="360"/>
+      </w:pPr>
+      <w:rPr>
+        <w:u w:val="none"/>
+      </w:rPr>
+    </w:lvl>
+    <w:lvl w:ilvl="7">
+      <w:start w:val="1"/>
+      <w:numFmt w:val="bullet"/>
+      <w:lvlText w:val="○"/>
+      <w:lvlJc w:val="left"/>
+      <w:pPr>
+        <w:ind w:left="6480" w:hanging="360"/>
+      </w:pPr>
+      <w:rPr>
+        <w:u w:val="none"/>
+      </w:rPr>
+    </w:lvl>
+    <w:lvl w:ilvl="8">
+      <w:start w:val="1"/>
+      <w:numFmt w:val="bullet"/>
+      <w:lvlText w:val="■"/>
+      <w:lvlJc w:val="left"/>
+      <w:pPr>
+        <w:ind w:left="7200" w:hanging="360"/>
+      </w:pPr>
+      <w:rPr>
+        <w:u w:val="none"/>
+      </w:rPr>
+    </w:lvl>
+  </w:abstractNum>
+  <w:abstractNum w:abstractNumId="2">
+    <w:lvl w:ilvl="0">
+      <w:start w:val="1"/>
+      <w:numFmt w:val="decimal"/>
+      <w:lvlText w:val="%1."/>
+      <w:lvlJc w:val="left"/>
+      <w:pPr>
+        <w:ind w:left="2160" w:hanging="360"/>
+      </w:pPr>
+      <w:rPr>
+        <w:u w:val="none"/>
+      </w:rPr>
+    </w:lvl>
+    <w:lvl w:ilvl="1">
+      <w:start w:val="1"/>
+      <w:numFmt w:val="lowerLetter"/>
+      <w:lvlText w:val="%2."/>
+      <w:lvlJc w:val="left"/>
+      <w:pPr>
+        <w:ind w:left="2880" w:hanging="360"/>
+      </w:pPr>
+      <w:rPr>
+        <w:u w:val="none"/>
+      </w:rPr>
+    </w:lvl>
+    <w:lvl w:ilvl="2">
+      <w:start w:val="1"/>
+      <w:numFmt w:val="lowerRoman"/>
+      <w:lvlText w:val="%3."/>
+      <w:lvlJc w:val="right"/>
+      <w:pPr>
+        <w:ind w:left="3600" w:hanging="360"/>
+      </w:pPr>
+      <w:rPr>
+        <w:u w:val="none"/>
+      </w:rPr>
+    </w:lvl>
+    <w:lvl w:ilvl="3">
+      <w:start w:val="1"/>
+      <w:numFmt w:val="decimal"/>
+      <w:lvlText w:val="%4."/>
+      <w:lvlJc w:val="left"/>
+      <w:pPr>
+        <w:ind w:left="4320" w:hanging="360"/>
+      </w:pPr>
+      <w:rPr>
+        <w:u w:val="none"/>
+      </w:rPr>
+    </w:lvl>
+    <w:lvl w:ilvl="4">
+      <w:start w:val="1"/>
+      <w:numFmt w:val="lowerLetter"/>
+      <w:lvlText w:val="%5."/>
+      <w:lvlJc w:val="left"/>
+      <w:pPr>
+        <w:ind w:left="5040" w:hanging="360"/>
+      </w:pPr>
+      <w:rPr>
+        <w:u w:val="none"/>
+      </w:rPr>
+    </w:lvl>
+    <w:lvl w:ilvl="5">
+      <w:start w:val="1"/>
+      <w:numFmt w:val="lowerRoman"/>
+      <w:lvlText w:val="%6."/>
+      <w:lvlJc w:val="right"/>
+      <w:pPr>
+        <w:ind w:left="5760" w:hanging="360"/>
+      </w:pPr>
+      <w:rPr>
+        <w:u w:val="none"/>
+      </w:rPr>
+    </w:lvl>
+    <w:lvl w:ilvl="6">
+      <w:start w:val="1"/>
+      <w:numFmt w:val="decimal"/>
+      <w:lvlText w:val="%7."/>
+      <w:lvlJc w:val="left"/>
+      <w:pPr>
+        <w:ind w:left="6480" w:hanging="360"/>
+      </w:pPr>
+      <w:rPr>
+        <w:u w:val="none"/>
+      </w:rPr>
+    </w:lvl>
+    <w:lvl w:ilvl="7">
+      <w:start w:val="1"/>
+      <w:numFmt w:val="lowerLetter"/>
+      <w:lvlText w:val="%8."/>
+      <w:lvlJc w:val="left"/>
+      <w:pPr>
+        <w:ind w:left="7200" w:hanging="360"/>
+      </w:pPr>
+      <w:rPr>
+        <w:u w:val="none"/>
+      </w:rPr>
+    </w:lvl>
+    <w:lvl w:ilvl="8">
+      <w:start w:val="1"/>
+      <w:numFmt w:val="lowerRoman"/>
+      <w:lvlText w:val="%9."/>
+      <w:lvlJc w:val="right"/>
+      <w:pPr>
+        <w:ind w:left="7920" w:hanging="360"/>
+      </w:pPr>
+      <w:rPr>
+        <w:u w:val="none"/>
+      </w:rPr>
+    </w:lvl>
+  </w:abstractNum>
+  <w:abstractNum w:abstractNumId="3">
+    <w:lvl w:ilvl="0">
+      <w:start w:val="1"/>
+      <w:numFmt w:val="bullet"/>
+      <w:lvlText w:val="●"/>
       <w:lvlJc w:val="left"/>
       <w:pPr>
         <w:ind w:left="1440" w:hanging="360"/>
@@ -850,10 +2390,120 @@
         <w:u w:val="none"/>
       </w:rPr>
     </w:lvl>
+    <w:lvl w:ilvl="1">
+      <w:start w:val="1"/>
+      <w:numFmt w:val="bullet"/>
+      <w:lvlText w:val="○"/>
+      <w:lvlJc w:val="left"/>
+      <w:pPr>
+        <w:ind w:left="2160" w:hanging="360"/>
+      </w:pPr>
+      <w:rPr>
+        <w:u w:val="none"/>
+      </w:rPr>
+    </w:lvl>
     <w:lvl w:ilvl="2">
       <w:start w:val="1"/>
       <w:numFmt w:val="bullet"/>
-      <w:lvlText w:val="-"/>
+      <w:lvlText w:val="■"/>
+      <w:lvlJc w:val="left"/>
+      <w:pPr>
+        <w:ind w:left="2880" w:hanging="360"/>
+      </w:pPr>
+      <w:rPr>
+        <w:u w:val="none"/>
+      </w:rPr>
+    </w:lvl>
+    <w:lvl w:ilvl="3">
+      <w:start w:val="1"/>
+      <w:numFmt w:val="bullet"/>
+      <w:lvlText w:val="●"/>
+      <w:lvlJc w:val="left"/>
+      <w:pPr>
+        <w:ind w:left="3600" w:hanging="360"/>
+      </w:pPr>
+      <w:rPr>
+        <w:u w:val="none"/>
+      </w:rPr>
+    </w:lvl>
+    <w:lvl w:ilvl="4">
+      <w:start w:val="1"/>
+      <w:numFmt w:val="bullet"/>
+      <w:lvlText w:val="○"/>
+      <w:lvlJc w:val="left"/>
+      <w:pPr>
+        <w:ind w:left="4320" w:hanging="360"/>
+      </w:pPr>
+      <w:rPr>
+        <w:u w:val="none"/>
+      </w:rPr>
+    </w:lvl>
+    <w:lvl w:ilvl="5">
+      <w:start w:val="1"/>
+      <w:numFmt w:val="bullet"/>
+      <w:lvlText w:val="■"/>
+      <w:lvlJc w:val="left"/>
+      <w:pPr>
+        <w:ind w:left="5040" w:hanging="360"/>
+      </w:pPr>
+      <w:rPr>
+        <w:u w:val="none"/>
+      </w:rPr>
+    </w:lvl>
+    <w:lvl w:ilvl="6">
+      <w:start w:val="1"/>
+      <w:numFmt w:val="bullet"/>
+      <w:lvlText w:val="●"/>
+      <w:lvlJc w:val="left"/>
+      <w:pPr>
+        <w:ind w:left="5760" w:hanging="360"/>
+      </w:pPr>
+      <w:rPr>
+        <w:u w:val="none"/>
+      </w:rPr>
+    </w:lvl>
+    <w:lvl w:ilvl="7">
+      <w:start w:val="1"/>
+      <w:numFmt w:val="bullet"/>
+      <w:lvlText w:val="○"/>
+      <w:lvlJc w:val="left"/>
+      <w:pPr>
+        <w:ind w:left="6480" w:hanging="360"/>
+      </w:pPr>
+      <w:rPr>
+        <w:u w:val="none"/>
+      </w:rPr>
+    </w:lvl>
+    <w:lvl w:ilvl="8">
+      <w:start w:val="1"/>
+      <w:numFmt w:val="bullet"/>
+      <w:lvlText w:val="■"/>
+      <w:lvlJc w:val="left"/>
+      <w:pPr>
+        <w:ind w:left="7200" w:hanging="360"/>
+      </w:pPr>
+      <w:rPr>
+        <w:u w:val="none"/>
+      </w:rPr>
+    </w:lvl>
+  </w:abstractNum>
+  <w:abstractNum w:abstractNumId="4">
+    <w:lvl w:ilvl="0">
+      <w:start w:val="1"/>
+      <w:numFmt w:val="bullet"/>
+      <w:lvlText w:val="●"/>
+      <w:lvlJc w:val="left"/>
+      <w:pPr>
+        <w:ind w:left="1440" w:hanging="360"/>
+      </w:pPr>
+      <w:rPr>
+        <w:u w:val="none"/>
+      </w:rPr>
+    </w:lvl>
+    <w:lvl w:ilvl="1">
+      <w:start w:val="1"/>
+      <w:numFmt w:val="bullet"/>
+      <w:lvlText w:val="○"/>
       <w:lvlJc w:val="left"/>
       <w:pPr>
         <w:ind w:left="2160" w:hanging="360"/>
@@ -862,10 +2512,108 @@
         <w:u w:val="none"/>
       </w:rPr>
     </w:lvl>
+    <w:lvl w:ilvl="2">
+      <w:start w:val="1"/>
+      <w:numFmt w:val="bullet"/>
+      <w:lvlText w:val="■"/>
+      <w:lvlJc w:val="left"/>
+      <w:pPr>
+        <w:ind w:left="2880" w:hanging="360"/>
+      </w:pPr>
+      <w:rPr>
+        <w:u w:val="none"/>
+      </w:rPr>
+    </w:lvl>
     <w:lvl w:ilvl="3">
       <w:start w:val="1"/>
       <w:numFmt w:val="bullet"/>
-      <w:lvlText w:val="-"/>
+      <w:lvlText w:val="●"/>
+      <w:lvlJc w:val="left"/>
+      <w:pPr>
+        <w:ind w:left="3600" w:hanging="360"/>
+      </w:pPr>
+      <w:rPr>
+        <w:u w:val="none"/>
+      </w:rPr>
+    </w:lvl>
+    <w:lvl w:ilvl="4">
+      <w:start w:val="1"/>
+      <w:numFmt w:val="bullet"/>
+      <w:lvlText w:val="○"/>
+      <w:lvlJc w:val="left"/>
+      <w:pPr>
+        <w:ind w:left="4320" w:hanging="360"/>
+      </w:pPr>
+      <w:rPr>
+        <w:u w:val="none"/>
+      </w:rPr>
+    </w:lvl>
+    <w:lvl w:ilvl="5">
+      <w:start w:val="1"/>
+      <w:numFmt w:val="bullet"/>
+      <w:lvlText w:val="■"/>
+      <w:lvlJc w:val="left"/>
+      <w:pPr>
+        <w:ind w:left="5040" w:hanging="360"/>
+      </w:pPr>
+      <w:rPr>
+        <w:u w:val="none"/>
+      </w:rPr>
+    </w:lvl>
+    <w:lvl w:ilvl="6">
+      <w:start w:val="1"/>
+      <w:numFmt w:val="bullet"/>
+      <w:lvlText w:val="●"/>
+      <w:lvlJc w:val="left"/>
+      <w:pPr>
+        <w:ind w:left="5760" w:hanging="360"/>
+      </w:pPr>
+      <w:rPr>
+        <w:u w:val="none"/>
+      </w:rPr>
+    </w:lvl>
+    <w:lvl w:ilvl="7">
+      <w:start w:val="1"/>
+      <w:numFmt w:val="bullet"/>
+      <w:lvlText w:val="○"/>
+      <w:lvlJc w:val="left"/>
+      <w:pPr>
+        <w:ind w:left="6480" w:hanging="360"/>
+      </w:pPr>
+      <w:rPr>
+        <w:u w:val="none"/>
+      </w:rPr>
+    </w:lvl>
+    <w:lvl w:ilvl="8">
+      <w:start w:val="1"/>
+      <w:numFmt w:val="bullet"/>
+      <w:lvlText w:val="■"/>
+      <w:lvlJc w:val="left"/>
+      <w:pPr>
+        <w:ind w:left="7200" w:hanging="360"/>
+      </w:pPr>
+      <w:rPr>
+        <w:u w:val="none"/>
+      </w:rPr>
+    </w:lvl>
+  </w:abstractNum>
+  <w:abstractNum w:abstractNumId="5">
+    <w:lvl w:ilvl="0">
+      <w:start w:val="1"/>
+      <w:numFmt w:val="decimal"/>
+      <w:lvlText w:val="%1."/>
+      <w:lvlJc w:val="left"/>
+      <w:pPr>
+        <w:ind w:left="2160" w:hanging="360"/>
+      </w:pPr>
+      <w:rPr>
+        <w:u w:val="none"/>
+      </w:rPr>
+    </w:lvl>
+    <w:lvl w:ilvl="1">
+      <w:start w:val="1"/>
+      <w:numFmt w:val="lowerLetter"/>
+      <w:lvlText w:val="%2."/>
       <w:lvlJc w:val="left"/>
       <w:pPr>
         <w:ind w:left="2880" w:hanging="360"/>
@@ -874,11 +2622,121 @@
         <w:u w:val="none"/>
       </w:rPr>
     </w:lvl>
+    <w:lvl w:ilvl="2">
+      <w:start w:val="1"/>
+      <w:numFmt w:val="lowerRoman"/>
+      <w:lvlText w:val="%3."/>
+      <w:lvlJc w:val="right"/>
+      <w:pPr>
+        <w:ind w:left="3600" w:hanging="360"/>
+      </w:pPr>
+      <w:rPr>
+        <w:u w:val="none"/>
+      </w:rPr>
+    </w:lvl>
+    <w:lvl w:ilvl="3">
+      <w:start w:val="1"/>
+      <w:numFmt w:val="decimal"/>
+      <w:lvlText w:val="%4."/>
+      <w:lvlJc w:val="left"/>
+      <w:pPr>
+        <w:ind w:left="4320" w:hanging="360"/>
+      </w:pPr>
+      <w:rPr>
+        <w:u w:val="none"/>
+      </w:rPr>
+    </w:lvl>
     <w:lvl w:ilvl="4">
       <w:start w:val="1"/>
-      <w:numFmt w:val="bullet"/>
-      <w:lvlText w:val="-"/>
-      <w:lvlJc w:val="left"/>
+      <w:numFmt w:val="lowerLetter"/>
+      <w:lvlText w:val="%5."/>
+      <w:lvlJc w:val="left"/>
+      <w:pPr>
+        <w:ind w:left="5040" w:hanging="360"/>
+      </w:pPr>
+      <w:rPr>
+        <w:u w:val="none"/>
+      </w:rPr>
+    </w:lvl>
+    <w:lvl w:ilvl="5">
+      <w:start w:val="1"/>
+      <w:numFmt w:val="lowerRoman"/>
+      <w:lvlText w:val="%6."/>
+      <w:lvlJc w:val="right"/>
+      <w:pPr>
+        <w:ind w:left="5760" w:hanging="360"/>
+      </w:pPr>
+      <w:rPr>
+        <w:u w:val="none"/>
+      </w:rPr>
+    </w:lvl>
+    <w:lvl w:ilvl="6">
+      <w:start w:val="1"/>
+      <w:numFmt w:val="decimal"/>
+      <w:lvlText w:val="%7."/>
+      <w:lvlJc w:val="left"/>
+      <w:pPr>
+        <w:ind w:left="6480" w:hanging="360"/>
+      </w:pPr>
+      <w:rPr>
+        <w:u w:val="none"/>
+      </w:rPr>
+    </w:lvl>
+    <w:lvl w:ilvl="7">
+      <w:start w:val="1"/>
+      <w:numFmt w:val="lowerLetter"/>
+      <w:lvlText w:val="%8."/>
+      <w:lvlJc w:val="left"/>
+      <w:pPr>
+        <w:ind w:left="7200" w:hanging="360"/>
+      </w:pPr>
+      <w:rPr>
+        <w:u w:val="none"/>
+      </w:rPr>
+    </w:lvl>
+    <w:lvl w:ilvl="8">
+      <w:start w:val="1"/>
+      <w:numFmt w:val="lowerRoman"/>
+      <w:lvlText w:val="%9."/>
+      <w:lvlJc w:val="right"/>
+      <w:pPr>
+        <w:ind w:left="7920" w:hanging="360"/>
+      </w:pPr>
+      <w:rPr>
+        <w:u w:val="none"/>
+      </w:rPr>
+    </w:lvl>
+  </w:abstractNum>
+  <w:abstractNum w:abstractNumId="6">
+    <w:lvl w:ilvl="0">
+      <w:start w:val="1"/>
+      <w:numFmt w:val="decimal"/>
+      <w:lvlText w:val="%1."/>
+      <w:lvlJc w:val="left"/>
+      <w:pPr>
+        <w:ind w:left="2160" w:hanging="360"/>
+      </w:pPr>
+      <w:rPr>
+        <w:u w:val="none"/>
+      </w:rPr>
+    </w:lvl>
+    <w:lvl w:ilvl="1">
+      <w:start w:val="1"/>
+      <w:numFmt w:val="lowerLetter"/>
+      <w:lvlText w:val="%2."/>
+      <w:lvlJc w:val="left"/>
+      <w:pPr>
+        <w:ind w:left="2880" w:hanging="360"/>
+      </w:pPr>
+      <w:rPr>
+        <w:u w:val="none"/>
+      </w:rPr>
+    </w:lvl>
+    <w:lvl w:ilvl="2">
+      <w:start w:val="1"/>
+      <w:numFmt w:val="lowerRoman"/>
+      <w:lvlText w:val="%3."/>
+      <w:lvlJc w:val="right"/>
       <w:pPr>
         <w:ind w:left="3600" w:hanging="360"/>
       </w:pPr>
@@ -886,10 +2744,120 @@
         <w:u w:val="none"/>
       </w:rPr>
     </w:lvl>
+    <w:lvl w:ilvl="3">
+      <w:start w:val="1"/>
+      <w:numFmt w:val="decimal"/>
+      <w:lvlText w:val="%4."/>
+      <w:lvlJc w:val="left"/>
+      <w:pPr>
+        <w:ind w:left="4320" w:hanging="360"/>
+      </w:pPr>
+      <w:rPr>
+        <w:u w:val="none"/>
+      </w:rPr>
+    </w:lvl>
+    <w:lvl w:ilvl="4">
+      <w:start w:val="1"/>
+      <w:numFmt w:val="lowerLetter"/>
+      <w:lvlText w:val="%5."/>
+      <w:lvlJc w:val="left"/>
+      <w:pPr>
+        <w:ind w:left="5040" w:hanging="360"/>
+      </w:pPr>
+      <w:rPr>
+        <w:u w:val="none"/>
+      </w:rPr>
+    </w:lvl>
     <w:lvl w:ilvl="5">
       <w:start w:val="1"/>
-      <w:numFmt w:val="bullet"/>
-      <w:lvlText w:val="-"/>
+      <w:numFmt w:val="lowerRoman"/>
+      <w:lvlText w:val="%6."/>
+      <w:lvlJc w:val="right"/>
+      <w:pPr>
+        <w:ind w:left="5760" w:hanging="360"/>
+      </w:pPr>
+      <w:rPr>
+        <w:u w:val="none"/>
+      </w:rPr>
+    </w:lvl>
+    <w:lvl w:ilvl="6">
+      <w:start w:val="1"/>
+      <w:numFmt w:val="decimal"/>
+      <w:lvlText w:val="%7."/>
+      <w:lvlJc w:val="left"/>
+      <w:pPr>
+        <w:ind w:left="6480" w:hanging="360"/>
+      </w:pPr>
+      <w:rPr>
+        <w:u w:val="none"/>
+      </w:rPr>
+    </w:lvl>
+    <w:lvl w:ilvl="7">
+      <w:start w:val="1"/>
+      <w:numFmt w:val="lowerLetter"/>
+      <w:lvlText w:val="%8."/>
+      <w:lvlJc w:val="left"/>
+      <w:pPr>
+        <w:ind w:left="7200" w:hanging="360"/>
+      </w:pPr>
+      <w:rPr>
+        <w:u w:val="none"/>
+      </w:rPr>
+    </w:lvl>
+    <w:lvl w:ilvl="8">
+      <w:start w:val="1"/>
+      <w:numFmt w:val="lowerRoman"/>
+      <w:lvlText w:val="%9."/>
+      <w:lvlJc w:val="right"/>
+      <w:pPr>
+        <w:ind w:left="7920" w:hanging="360"/>
+      </w:pPr>
+      <w:rPr>
+        <w:u w:val="none"/>
+      </w:rPr>
+    </w:lvl>
+  </w:abstractNum>
+  <w:abstractNum w:abstractNumId="7">
+    <w:lvl w:ilvl="0">
+      <w:start w:val="1"/>
+      <w:numFmt w:val="bullet"/>
+      <w:lvlText w:val="●"/>
+      <w:lvlJc w:val="left"/>
+      <w:pPr>
+        <w:ind w:left="2160" w:hanging="360"/>
+      </w:pPr>
+      <w:rPr>
+        <w:u w:val="none"/>
+      </w:rPr>
+    </w:lvl>
+    <w:lvl w:ilvl="1">
+      <w:start w:val="1"/>
+      <w:numFmt w:val="bullet"/>
+      <w:lvlText w:val="○"/>
+      <w:lvlJc w:val="left"/>
+      <w:pPr>
+        <w:ind w:left="2880" w:hanging="360"/>
+      </w:pPr>
+      <w:rPr>
+        <w:u w:val="none"/>
+      </w:rPr>
+    </w:lvl>
+    <w:lvl w:ilvl="2">
+      <w:start w:val="1"/>
+      <w:numFmt w:val="bullet"/>
+      <w:lvlText w:val="■"/>
+      <w:lvlJc w:val="left"/>
+      <w:pPr>
+        <w:ind w:left="3600" w:hanging="360"/>
+      </w:pPr>
+      <w:rPr>
+        <w:u w:val="none"/>
+      </w:rPr>
+    </w:lvl>
+    <w:lvl w:ilvl="3">
+      <w:start w:val="1"/>
+      <w:numFmt w:val="bullet"/>
+      <w:lvlText w:val="●"/>
       <w:lvlJc w:val="left"/>
       <w:pPr>
         <w:ind w:left="4320" w:hanging="360"/>
@@ -898,13 +2866,37 @@
         <w:u w:val="none"/>
       </w:rPr>
     </w:lvl>
+    <w:lvl w:ilvl="4">
+      <w:start w:val="1"/>
+      <w:numFmt w:val="bullet"/>
+      <w:lvlText w:val="○"/>
+      <w:lvlJc w:val="left"/>
+      <w:pPr>
+        <w:ind w:left="5040" w:hanging="360"/>
+      </w:pPr>
+      <w:rPr>
+        <w:u w:val="none"/>
+      </w:rPr>
+    </w:lvl>
+    <w:lvl w:ilvl="5">
+      <w:start w:val="1"/>
+      <w:numFmt w:val="bullet"/>
+      <w:lvlText w:val="■"/>
+      <w:lvlJc w:val="left"/>
+      <w:pPr>
+        <w:ind w:left="5760" w:hanging="360"/>
+      </w:pPr>
+      <w:rPr>
+        <w:u w:val="none"/>
+      </w:rPr>
+    </w:lvl>
     <w:lvl w:ilvl="6">
       <w:start w:val="1"/>
       <w:numFmt w:val="bullet"/>
-      <w:lvlText w:val="-"/>
-      <w:lvlJc w:val="left"/>
-      <w:pPr>
-        <w:ind w:left="5040" w:hanging="360"/>
+      <w:lvlText w:val="●"/>
+      <w:lvlJc w:val="left"/>
+      <w:pPr>
+        <w:ind w:left="6480" w:hanging="360"/>
       </w:pPr>
       <w:rPr>
         <w:u w:val="none"/>
@@ -913,10 +2905,10 @@
     <w:lvl w:ilvl="7">
       <w:start w:val="1"/>
       <w:numFmt w:val="bullet"/>
-      <w:lvlText w:val="-"/>
-      <w:lvlJc w:val="left"/>
-      <w:pPr>
-        <w:ind w:left="5760" w:hanging="360"/>
+      <w:lvlText w:val="○"/>
+      <w:lvlJc w:val="left"/>
+      <w:pPr>
+        <w:ind w:left="7200" w:hanging="360"/>
       </w:pPr>
       <w:rPr>
         <w:u w:val="none"/>
@@ -925,10 +2917,10 @@
     <w:lvl w:ilvl="8">
       <w:start w:val="1"/>
       <w:numFmt w:val="bullet"/>
-      <w:lvlText w:val="-"/>
-      <w:lvlJc w:val="left"/>
-      <w:pPr>
-        <w:ind w:left="6480" w:hanging="360"/>
+      <w:lvlText w:val="■"/>
+      <w:lvlJc w:val="left"/>
+      <w:pPr>
+        <w:ind w:left="7920" w:hanging="360"/>
       </w:pPr>
       <w:rPr>
         <w:u w:val="none"/>
@@ -937,6 +2929,24 @@
   </w:abstractNum>
   <w:num w:numId="1">
     <w:abstractNumId w:val="1"/>
+  </w:num>
+  <w:num w:numId="2">
+    <w:abstractNumId w:val="2"/>
+  </w:num>
+  <w:num w:numId="3">
+    <w:abstractNumId w:val="3"/>
+  </w:num>
+  <w:num w:numId="4">
+    <w:abstractNumId w:val="4"/>
+  </w:num>
+  <w:num w:numId="5">
+    <w:abstractNumId w:val="5"/>
+  </w:num>
+  <w:num w:numId="6">
+    <w:abstractNumId w:val="6"/>
+  </w:num>
+  <w:num w:numId="7">
+    <w:abstractNumId w:val="7"/>
   </w:num>
 </w:numbering>
 </file>

</xml_diff>